<commit_message>
Updated on source code
</commit_message>
<xml_diff>
--- a/Documentation/Kitchen Story Documentation.docx
+++ b/Documentation/Kitchen Story Documentation.docx
@@ -1,6 +1,6 @@
 
 <file path=word/document.xml><?xml version="1.0" encoding="utf-8"?>
-<w:document xmlns:wpc="http://schemas.microsoft.com/office/word/2010/wordprocessingCanvas" xmlns:cx="http://schemas.microsoft.com/office/drawing/2014/chartex" xmlns:cx1="http://schemas.microsoft.com/office/drawing/2015/9/8/chartex" xmlns:mc="http://schemas.openxmlformats.org/markup-compatibility/2006" xmlns:o="urn:schemas-microsoft-com:office:office" xmlns:r="http://schemas.openxmlformats.org/officeDocument/2006/relationships" xmlns:m="http://schemas.openxmlformats.org/officeDocument/2006/math" xmlns:v="urn:schemas-microsoft-com:vml" xmlns:wp14="http://schemas.microsoft.com/office/word/2010/wordprocessingDrawing" xmlns:wp="http://schemas.openxmlformats.org/drawingml/2006/wordprocessingDrawing" xmlns:w10="urn:schemas-microsoft-com:office:word" xmlns:w="http://schemas.openxmlformats.org/wordprocessingml/2006/main" xmlns:w14="http://schemas.microsoft.com/office/word/2010/wordml" xmlns:w15="http://schemas.microsoft.com/office/word/2012/wordml" xmlns:w16se="http://schemas.microsoft.com/office/word/2015/wordml/symex" xmlns:wpg="http://schemas.microsoft.com/office/word/2010/wordprocessingGroup" xmlns:wpi="http://schemas.microsoft.com/office/word/2010/wordprocessingInk" xmlns:wne="http://schemas.microsoft.com/office/word/2006/wordml" xmlns:wps="http://schemas.microsoft.com/office/word/2010/wordprocessingShape" mc:Ignorable="w14 w15 w16se wp14">
+<w:document xmlns:wpc="http://schemas.microsoft.com/office/word/2010/wordprocessingCanvas" xmlns:cx="http://schemas.microsoft.com/office/drawing/2014/chartex" xmlns:cx1="http://schemas.microsoft.com/office/drawing/2015/9/8/chartex" xmlns:cx2="http://schemas.microsoft.com/office/drawing/2015/10/21/chartex" xmlns:cx3="http://schemas.microsoft.com/office/drawing/2016/5/9/chartex" xmlns:cx4="http://schemas.microsoft.com/office/drawing/2016/5/10/chartex" xmlns:cx5="http://schemas.microsoft.com/office/drawing/2016/5/11/chartex" xmlns:cx6="http://schemas.microsoft.com/office/drawing/2016/5/12/chartex" xmlns:cx7="http://schemas.microsoft.com/office/drawing/2016/5/13/chartex" xmlns:cx8="http://schemas.microsoft.com/office/drawing/2016/5/14/chartex" xmlns:mc="http://schemas.openxmlformats.org/markup-compatibility/2006" xmlns:aink="http://schemas.microsoft.com/office/drawing/2016/ink" xmlns:am3d="http://schemas.microsoft.com/office/drawing/2017/model3d" xmlns:o="urn:schemas-microsoft-com:office:office" xmlns:oel="http://schemas.microsoft.com/office/2019/extlst" xmlns:r="http://schemas.openxmlformats.org/officeDocument/2006/relationships" xmlns:m="http://schemas.openxmlformats.org/officeDocument/2006/math" xmlns:v="urn:schemas-microsoft-com:vml" xmlns:wp14="http://schemas.microsoft.com/office/word/2010/wordprocessingDrawing" xmlns:wp="http://schemas.openxmlformats.org/drawingml/2006/wordprocessingDrawing" xmlns:w10="urn:schemas-microsoft-com:office:word" xmlns:w="http://schemas.openxmlformats.org/wordprocessingml/2006/main" xmlns:w14="http://schemas.microsoft.com/office/word/2010/wordml" xmlns:w15="http://schemas.microsoft.com/office/word/2012/wordml" xmlns:w16cex="http://schemas.microsoft.com/office/word/2018/wordml/cex" xmlns:w16cid="http://schemas.microsoft.com/office/word/2016/wordml/cid" xmlns:w16="http://schemas.microsoft.com/office/word/2018/wordml" xmlns:w16sdtdh="http://schemas.microsoft.com/office/word/2020/wordml/sdtdatahash" xmlns:w16se="http://schemas.microsoft.com/office/word/2015/wordml/symex" xmlns:wpg="http://schemas.microsoft.com/office/word/2010/wordprocessingGroup" xmlns:wpi="http://schemas.microsoft.com/office/word/2010/wordprocessingInk" xmlns:wne="http://schemas.microsoft.com/office/word/2006/wordml" xmlns:wps="http://schemas.microsoft.com/office/word/2010/wordprocessingShape" mc:Ignorable="w14 w15 w16se w16cid w16 w16cex w16sdtdh wp14">
   <w:body>
     <w:p/>
     <w:tbl>
@@ -98,12 +98,7 @@
                                     <w:jc w:val="center"/>
                                   </w:pPr>
                                   <w:r>
-                                    <w:t>KITCHEN-STOR</w:t>
-                                  </w:r>
-                                  <w:bookmarkStart w:id="0" w:name="_GoBack"/>
-                                  <w:bookmarkEnd w:id="0"/>
-                                  <w:r>
-                                    <w:t>Y</w:t>
+                                    <w:t>KITCHEN-STORY</w:t>
                                   </w:r>
                                 </w:p>
                               </w:txbxContent>
@@ -171,7 +166,6 @@
               </w:placeholder>
               <w15:appearance w15:val="hidden"/>
             </w:sdtPr>
-            <w:sdtEndPr/>
             <w:sdtContent>
               <w:p>
                 <w:r>
@@ -201,7 +195,7 @@
                     <w:b w:val="0"/>
                     <w:noProof/>
                   </w:rPr>
-                  <w:t>January 9</w:t>
+                  <w:t>January 11</w:t>
                 </w:r>
                 <w:r>
                   <w:rPr>
@@ -295,23 +289,7 @@
           </w:p>
           <w:p>
             <w:r>
-              <w:t xml:space="preserve">Name: </w:t>
-            </w:r>
-            <w:proofErr w:type="spellStart"/>
-            <w:r>
-              <w:t>Hajaeba</w:t>
-            </w:r>
-            <w:proofErr w:type="spellEnd"/>
-            <w:r>
-              <w:t xml:space="preserve"> </w:t>
-            </w:r>
-            <w:proofErr w:type="spellStart"/>
-            <w:r>
-              <w:t>Sermolo</w:t>
-            </w:r>
-            <w:proofErr w:type="spellEnd"/>
-            <w:r>
-              <w:t xml:space="preserve"> Kemal </w:t>
+              <w:t xml:space="preserve">Name: Hajaeba Sermolo Kemal </w:t>
             </w:r>
           </w:p>
           <w:p>
@@ -336,21 +314,13 @@
                 <w15:appearance w15:val="hidden"/>
                 <w:text w:multiLine="1"/>
               </w:sdtPr>
-              <w:sdtEndPr/>
               <w:sdtContent>
                 <w:r>
                   <w:t>hajaebakemal@gmail.com</w:t>
                 </w:r>
                 <w:r>
                   <w:br/>
-                </w:r>
-                <w:proofErr w:type="spellStart"/>
-                <w:r>
-                  <w:t>Git</w:t>
-                </w:r>
-                <w:proofErr w:type="spellEnd"/>
-                <w:r>
-                  <w:t xml:space="preserve"> link: htt</w:t>
+                  <w:t>Git link: htt</w:t>
                 </w:r>
                 <w:r>
                   <w:t>ps://github.com/hajaeba/kitchenstory</w:t>
@@ -606,142 +576,15 @@
           <w:sz w:val="24"/>
           <w:szCs w:val="24"/>
         </w:rPr>
-        <w:t xml:space="preserve">This system contains four main </w:t>
-      </w:r>
-      <w:proofErr w:type="spellStart"/>
-      <w:r>
-        <w:rPr>
-          <w:b w:val="0"/>
-          <w:sz w:val="24"/>
-          <w:szCs w:val="24"/>
-        </w:rPr>
-        <w:t>module</w:t>
-      </w:r>
-      <w:proofErr w:type="gramStart"/>
-      <w:r>
-        <w:rPr>
-          <w:b w:val="0"/>
-          <w:sz w:val="24"/>
-          <w:szCs w:val="24"/>
-        </w:rPr>
-        <w:t>:Kitchen</w:t>
-      </w:r>
-      <w:proofErr w:type="spellEnd"/>
-      <w:proofErr w:type="gramEnd"/>
-      <w:r>
-        <w:rPr>
-          <w:b w:val="0"/>
-          <w:sz w:val="24"/>
-          <w:szCs w:val="24"/>
-        </w:rPr>
-        <w:t xml:space="preserve"> </w:t>
-      </w:r>
-      <w:proofErr w:type="spellStart"/>
-      <w:r>
-        <w:rPr>
-          <w:b w:val="0"/>
-          <w:sz w:val="24"/>
-          <w:szCs w:val="24"/>
-        </w:rPr>
-        <w:t>items,Item</w:t>
-      </w:r>
-      <w:proofErr w:type="spellEnd"/>
-      <w:r>
-        <w:rPr>
-          <w:b w:val="0"/>
-          <w:sz w:val="24"/>
-          <w:szCs w:val="24"/>
-        </w:rPr>
-        <w:t xml:space="preserve"> </w:t>
-      </w:r>
-      <w:proofErr w:type="spellStart"/>
-      <w:r>
-        <w:rPr>
-          <w:b w:val="0"/>
-          <w:sz w:val="24"/>
-          <w:szCs w:val="24"/>
-        </w:rPr>
-        <w:t>Details,Cart</w:t>
-      </w:r>
-      <w:proofErr w:type="spellEnd"/>
-      <w:r>
-        <w:rPr>
-          <w:b w:val="0"/>
-          <w:sz w:val="24"/>
-          <w:szCs w:val="24"/>
-        </w:rPr>
-        <w:t xml:space="preserve"> and </w:t>
-      </w:r>
-      <w:proofErr w:type="spellStart"/>
-      <w:r>
-        <w:rPr>
-          <w:b w:val="0"/>
-          <w:sz w:val="24"/>
-          <w:szCs w:val="24"/>
-        </w:rPr>
-        <w:t>Admin.</w:t>
-      </w:r>
-      <w:r>
-        <w:rPr>
-          <w:b w:val="0"/>
-          <w:sz w:val="24"/>
-          <w:szCs w:val="24"/>
-        </w:rPr>
-        <w:t>The</w:t>
-      </w:r>
-      <w:proofErr w:type="spellEnd"/>
-      <w:r>
-        <w:rPr>
-          <w:b w:val="0"/>
-          <w:sz w:val="24"/>
-          <w:szCs w:val="24"/>
-        </w:rPr>
-        <w:t xml:space="preserve"> user opens the kitchen items module and search for desired item. </w:t>
-      </w:r>
-      <w:proofErr w:type="gramStart"/>
-      <w:r>
-        <w:rPr>
-          <w:b w:val="0"/>
-          <w:sz w:val="24"/>
-          <w:szCs w:val="24"/>
-        </w:rPr>
-        <w:t xml:space="preserve">The user can directly buy if user want only one item else the user can see the item details and add to the </w:t>
-      </w:r>
-      <w:proofErr w:type="spellStart"/>
-      <w:r>
-        <w:rPr>
-          <w:b w:val="0"/>
-          <w:sz w:val="24"/>
-          <w:szCs w:val="24"/>
-        </w:rPr>
-        <w:t>cart.The</w:t>
-      </w:r>
-      <w:proofErr w:type="spellEnd"/>
-      <w:r>
-        <w:rPr>
-          <w:b w:val="0"/>
-          <w:sz w:val="24"/>
-          <w:szCs w:val="24"/>
-        </w:rPr>
-        <w:t xml:space="preserve"> user can modify the quantity details in the cart module and finally checkout and place an </w:t>
-      </w:r>
-      <w:proofErr w:type="spellStart"/>
-      <w:r>
-        <w:rPr>
-          <w:b w:val="0"/>
-          <w:sz w:val="24"/>
-          <w:szCs w:val="24"/>
-        </w:rPr>
-        <w:t>order.Now</w:t>
-      </w:r>
-      <w:proofErr w:type="spellEnd"/>
-      <w:r>
-        <w:rPr>
-          <w:b w:val="0"/>
-          <w:sz w:val="24"/>
-          <w:szCs w:val="24"/>
-        </w:rPr>
-        <w:t xml:space="preserve"> admin can authorize the users while users logging in and admin can change his password .</w:t>
+        <w:t>This system contains four main module:Kitchen items,Item Details,Cart and Admin.</w:t>
+      </w:r>
+      <w:r>
+        <w:rPr>
+          <w:b w:val="0"/>
+          <w:sz w:val="24"/>
+          <w:szCs w:val="24"/>
+        </w:rPr>
+        <w:t>The user opens the kitchen items module and search for desired item. The user can directly buy if user want only one item else the user can see the item details and add to the cart.The user can modify the quantity details in the cart module and finally checkout and place an order.Now admin can authorize the users while users logging in and admin can change his password .</w:t>
       </w:r>
       <w:r>
         <w:rPr>
@@ -751,7 +594,6 @@
         </w:rPr>
         <w:t>Admin can view the item details, add and delete if necessary.</w:t>
       </w:r>
-      <w:proofErr w:type="gramEnd"/>
     </w:p>
     <w:p>
       <w:pPr>
@@ -829,39 +671,19 @@
         </w:rPr>
         <w:t>Angular is a development platform, built on </w:t>
       </w:r>
-      <w:proofErr w:type="spellStart"/>
-      <w:r>
-        <w:fldChar w:fldCharType="begin"/>
-      </w:r>
-      <w:r>
-        <w:instrText xml:space="preserve"> HYPERLINK "https://www.typescriptlang.org/" </w:instrText>
-      </w:r>
-      <w:r>
-        <w:fldChar w:fldCharType="separate"/>
-      </w:r>
-      <w:r>
-        <w:rPr>
-          <w:rStyle w:val="Hyperlink"/>
-          <w:rFonts w:eastAsia="Times New Roman" w:cstheme="minorHAnsi"/>
-          <w:b w:val="0"/>
-          <w:color w:val="404040" w:themeColor="text1" w:themeTint="BF"/>
-          <w:sz w:val="24"/>
-          <w:szCs w:val="24"/>
-        </w:rPr>
-        <w:t>TypeScript</w:t>
-      </w:r>
-      <w:proofErr w:type="spellEnd"/>
-      <w:r>
-        <w:rPr>
-          <w:rStyle w:val="Hyperlink"/>
-          <w:rFonts w:eastAsia="Times New Roman" w:cstheme="minorHAnsi"/>
-          <w:b w:val="0"/>
-          <w:color w:val="404040" w:themeColor="text1" w:themeTint="BF"/>
-          <w:sz w:val="24"/>
-          <w:szCs w:val="24"/>
-        </w:rPr>
-        <w:fldChar w:fldCharType="end"/>
-      </w:r>
+      <w:hyperlink r:id="rId9" w:history="1">
+        <w:r>
+          <w:rPr>
+            <w:rStyle w:val="Hyperlink"/>
+            <w:rFonts w:eastAsia="Times New Roman" w:cstheme="minorHAnsi"/>
+            <w:b w:val="0"/>
+            <w:color w:val="404040" w:themeColor="text1" w:themeTint="BF"/>
+            <w:sz w:val="24"/>
+            <w:szCs w:val="24"/>
+          </w:rPr>
+          <w:t>TypeScript</w:t>
+        </w:r>
+      </w:hyperlink>
       <w:r>
         <w:rPr>
           <w:rFonts w:eastAsia="Times New Roman" w:cstheme="minorHAnsi"/>
@@ -983,55 +805,7 @@
           <w:szCs w:val="24"/>
           <w:shd w:val="clear" w:color="auto" w:fill="FFFFFF"/>
         </w:rPr>
-        <w:t xml:space="preserve">With Angular, </w:t>
-      </w:r>
-      <w:proofErr w:type="gramStart"/>
-      <w:r>
-        <w:rPr>
-          <w:rFonts w:cstheme="minorHAnsi"/>
-          <w:b w:val="0"/>
-          <w:color w:val="404040" w:themeColor="text1" w:themeTint="BF"/>
-          <w:sz w:val="24"/>
-          <w:szCs w:val="24"/>
-          <w:shd w:val="clear" w:color="auto" w:fill="FFFFFF"/>
-        </w:rPr>
-        <w:t>you're</w:t>
-      </w:r>
-      <w:proofErr w:type="gramEnd"/>
-      <w:r>
-        <w:rPr>
-          <w:rFonts w:cstheme="minorHAnsi"/>
-          <w:b w:val="0"/>
-          <w:color w:val="404040" w:themeColor="text1" w:themeTint="BF"/>
-          <w:sz w:val="24"/>
-          <w:szCs w:val="24"/>
-          <w:shd w:val="clear" w:color="auto" w:fill="FFFFFF"/>
-        </w:rPr>
-        <w:t xml:space="preserve"> taking advantage of a platform that can scale from single-developer projects to enterprise-level applications. Angular </w:t>
-      </w:r>
-      <w:proofErr w:type="gramStart"/>
-      <w:r>
-        <w:rPr>
-          <w:rFonts w:cstheme="minorHAnsi"/>
-          <w:b w:val="0"/>
-          <w:color w:val="404040" w:themeColor="text1" w:themeTint="BF"/>
-          <w:sz w:val="24"/>
-          <w:szCs w:val="24"/>
-          <w:shd w:val="clear" w:color="auto" w:fill="FFFFFF"/>
-        </w:rPr>
-        <w:t>is designed</w:t>
-      </w:r>
-      <w:proofErr w:type="gramEnd"/>
-      <w:r>
-        <w:rPr>
-          <w:rFonts w:cstheme="minorHAnsi"/>
-          <w:b w:val="0"/>
-          <w:color w:val="404040" w:themeColor="text1" w:themeTint="BF"/>
-          <w:sz w:val="24"/>
-          <w:szCs w:val="24"/>
-          <w:shd w:val="clear" w:color="auto" w:fill="FFFFFF"/>
-        </w:rPr>
-        <w:t xml:space="preserve"> to make updating as easy as possible, so you can take advantage of the latest developments with a minimum of effort. Best of all, the Angular ecosystem consists of a diverse group of over 1.7 million developers, library authors, and content creators.</w:t>
+        <w:t>With Angular, you're taking advantage of a platform that can scale from single-developer projects to enterprise-level applications. Angular is designed to make updating as easy as possible, so you can take advantage of the latest developments with a minimum of effort. Best of all, the Angular ecosystem consists of a diverse group of over 1.7 million developers, library authors, and content creators.</w:t>
       </w:r>
     </w:p>
     <w:p>
@@ -1111,8 +885,6 @@
           <w:szCs w:val="28"/>
         </w:rPr>
       </w:pPr>
-      <w:proofErr w:type="spellStart"/>
-      <w:proofErr w:type="gramStart"/>
       <w:r>
         <w:rPr>
           <w:rFonts w:eastAsia="Times New Roman" w:cstheme="minorHAnsi"/>
@@ -1122,20 +894,7 @@
           <w:szCs w:val="24"/>
           <w:highlight w:val="lightGray"/>
         </w:rPr>
-        <w:t>npm</w:t>
-      </w:r>
-      <w:proofErr w:type="spellEnd"/>
-      <w:proofErr w:type="gramEnd"/>
-      <w:r>
-        <w:rPr>
-          <w:rFonts w:eastAsia="Times New Roman" w:cstheme="minorHAnsi"/>
-          <w:b w:val="0"/>
-          <w:color w:val="404040" w:themeColor="text1" w:themeTint="BF"/>
-          <w:sz w:val="24"/>
-          <w:szCs w:val="24"/>
-          <w:highlight w:val="lightGray"/>
-        </w:rPr>
-        <w:t xml:space="preserve"> install -g @angular/cli</w:t>
+        <w:t>npm install -g @angular/cli</w:t>
       </w:r>
     </w:p>
     <w:p>
@@ -1199,32 +958,9 @@
           <w:szCs w:val="24"/>
         </w:rPr>
         <w:lastRenderedPageBreak/>
-        <w:t xml:space="preserve">Components are the building blocks that compose an application. A component includes a </w:t>
-      </w:r>
-      <w:proofErr w:type="spellStart"/>
-      <w:r>
-        <w:rPr>
-          <w:rFonts w:eastAsia="Times New Roman" w:cstheme="minorHAnsi"/>
-          <w:b w:val="0"/>
-          <w:color w:val="404040" w:themeColor="text1" w:themeTint="BF"/>
-          <w:sz w:val="24"/>
-          <w:szCs w:val="24"/>
-        </w:rPr>
-        <w:t>TypeScript</w:t>
-      </w:r>
-      <w:proofErr w:type="spellEnd"/>
-      <w:r>
-        <w:rPr>
-          <w:rFonts w:eastAsia="Times New Roman" w:cstheme="minorHAnsi"/>
-          <w:b w:val="0"/>
-          <w:color w:val="404040" w:themeColor="text1" w:themeTint="BF"/>
-          <w:sz w:val="24"/>
-          <w:szCs w:val="24"/>
-        </w:rPr>
-        <w:t xml:space="preserve"> class with a @</w:t>
-      </w:r>
-      <w:hyperlink r:id="rId9" w:history="1">
-        <w:proofErr w:type="gramStart"/>
+        <w:t>Components are the building blocks that compose an application. A component includes a TypeScript class with a @</w:t>
+      </w:r>
+      <w:hyperlink r:id="rId10" w:history="1">
         <w:r>
           <w:rPr>
             <w:rStyle w:val="Hyperlink"/>
@@ -1236,7 +972,6 @@
           </w:rPr>
           <w:t>Component</w:t>
         </w:r>
-        <w:proofErr w:type="gramEnd"/>
       </w:hyperlink>
       <w:r>
         <w:rPr>
@@ -1248,8 +983,7 @@
         </w:rPr>
         <w:t>() decorator, an HTML template, and styles. The @</w:t>
       </w:r>
-      <w:hyperlink r:id="rId10" w:history="1">
-        <w:proofErr w:type="gramStart"/>
+      <w:hyperlink r:id="rId11" w:history="1">
         <w:r>
           <w:rPr>
             <w:rStyle w:val="Hyperlink"/>
@@ -1261,7 +995,6 @@
           </w:rPr>
           <w:t>Component</w:t>
         </w:r>
-        <w:proofErr w:type="gramEnd"/>
       </w:hyperlink>
       <w:r>
         <w:rPr>
@@ -1297,29 +1030,7 @@
           <w:sz w:val="24"/>
           <w:szCs w:val="24"/>
         </w:rPr>
-        <w:t xml:space="preserve">A CSS selector that defines how the component </w:t>
-      </w:r>
-      <w:proofErr w:type="gramStart"/>
-      <w:r>
-        <w:rPr>
-          <w:rFonts w:eastAsia="Times New Roman" w:cstheme="minorHAnsi"/>
-          <w:b w:val="0"/>
-          <w:color w:val="404040" w:themeColor="text1" w:themeTint="BF"/>
-          <w:sz w:val="24"/>
-          <w:szCs w:val="24"/>
-        </w:rPr>
-        <w:t>is used</w:t>
-      </w:r>
-      <w:proofErr w:type="gramEnd"/>
-      <w:r>
-        <w:rPr>
-          <w:rFonts w:eastAsia="Times New Roman" w:cstheme="minorHAnsi"/>
-          <w:b w:val="0"/>
-          <w:color w:val="404040" w:themeColor="text1" w:themeTint="BF"/>
-          <w:sz w:val="24"/>
-          <w:szCs w:val="24"/>
-        </w:rPr>
-        <w:t xml:space="preserve"> in a template. HTML elements in your template that match this selector become instances of the component.</w:t>
+        <w:t>A CSS selector that defines how the component is used in a template. HTML elements in your template that match this selector become instances of the component.</w:t>
       </w:r>
     </w:p>
     <w:p>
@@ -1407,27 +1118,15 @@
           <w:szCs w:val="24"/>
         </w:rPr>
       </w:pPr>
-      <w:proofErr w:type="gramStart"/>
-      <w:r>
-        <w:rPr>
-          <w:rFonts w:eastAsia="Times New Roman" w:cstheme="minorHAnsi"/>
-          <w:b w:val="0"/>
-          <w:color w:val="404040" w:themeColor="text1" w:themeTint="BF"/>
-          <w:sz w:val="24"/>
-          <w:szCs w:val="24"/>
-        </w:rPr>
-        <w:t>import</w:t>
-      </w:r>
-      <w:proofErr w:type="gramEnd"/>
-      <w:r>
-        <w:rPr>
-          <w:rFonts w:eastAsia="Times New Roman" w:cstheme="minorHAnsi"/>
-          <w:b w:val="0"/>
-          <w:color w:val="404040" w:themeColor="text1" w:themeTint="BF"/>
-          <w:sz w:val="24"/>
-          <w:szCs w:val="24"/>
-        </w:rPr>
-        <w:t xml:space="preserve"> { Component } from '@angular/core';</w:t>
+      <w:r>
+        <w:rPr>
+          <w:rFonts w:eastAsia="Times New Roman" w:cstheme="minorHAnsi"/>
+          <w:b w:val="0"/>
+          <w:color w:val="404040" w:themeColor="text1" w:themeTint="BF"/>
+          <w:sz w:val="24"/>
+          <w:szCs w:val="24"/>
+        </w:rPr>
+        <w:t>import { Component } from '@angular/core';</w:t>
       </w:r>
     </w:p>
     <w:p>
@@ -1453,7 +1152,6 @@
           <w:szCs w:val="24"/>
         </w:rPr>
       </w:pPr>
-      <w:proofErr w:type="gramStart"/>
       <w:r>
         <w:rPr>
           <w:rFonts w:eastAsia="Times New Roman" w:cstheme="minorHAnsi"/>
@@ -1464,7 +1162,6 @@
         </w:rPr>
         <w:t>@Component({</w:t>
       </w:r>
-      <w:proofErr w:type="gramEnd"/>
     </w:p>
     <w:p>
       <w:pPr>
@@ -1485,29 +1182,7 @@
           <w:sz w:val="24"/>
           <w:szCs w:val="24"/>
         </w:rPr>
-        <w:t xml:space="preserve">  </w:t>
-      </w:r>
-      <w:proofErr w:type="gramStart"/>
-      <w:r>
-        <w:rPr>
-          <w:rFonts w:eastAsia="Times New Roman" w:cstheme="minorHAnsi"/>
-          <w:b w:val="0"/>
-          <w:color w:val="404040" w:themeColor="text1" w:themeTint="BF"/>
-          <w:sz w:val="24"/>
-          <w:szCs w:val="24"/>
-        </w:rPr>
-        <w:t>selector</w:t>
-      </w:r>
-      <w:proofErr w:type="gramEnd"/>
-      <w:r>
-        <w:rPr>
-          <w:rFonts w:eastAsia="Times New Roman" w:cstheme="minorHAnsi"/>
-          <w:b w:val="0"/>
-          <w:color w:val="404040" w:themeColor="text1" w:themeTint="BF"/>
-          <w:sz w:val="24"/>
-          <w:szCs w:val="24"/>
-        </w:rPr>
-        <w:t>: 'hello-world',</w:t>
+        <w:t xml:space="preserve">  selector: 'hello-world',</w:t>
       </w:r>
     </w:p>
     <w:p>
@@ -1529,29 +1204,7 @@
           <w:sz w:val="24"/>
           <w:szCs w:val="24"/>
         </w:rPr>
-        <w:t xml:space="preserve">  </w:t>
-      </w:r>
-      <w:proofErr w:type="gramStart"/>
-      <w:r>
-        <w:rPr>
-          <w:rFonts w:eastAsia="Times New Roman" w:cstheme="minorHAnsi"/>
-          <w:b w:val="0"/>
-          <w:color w:val="404040" w:themeColor="text1" w:themeTint="BF"/>
-          <w:sz w:val="24"/>
-          <w:szCs w:val="24"/>
-        </w:rPr>
-        <w:t>template</w:t>
-      </w:r>
-      <w:proofErr w:type="gramEnd"/>
-      <w:r>
-        <w:rPr>
-          <w:rFonts w:eastAsia="Times New Roman" w:cstheme="minorHAnsi"/>
-          <w:b w:val="0"/>
-          <w:color w:val="404040" w:themeColor="text1" w:themeTint="BF"/>
-          <w:sz w:val="24"/>
-          <w:szCs w:val="24"/>
-        </w:rPr>
-        <w:t>: `</w:t>
+        <w:t xml:space="preserve">  template: `</w:t>
       </w:r>
     </w:p>
     <w:p>
@@ -1595,29 +1248,7 @@
           <w:sz w:val="24"/>
           <w:szCs w:val="24"/>
         </w:rPr>
-        <w:t xml:space="preserve">    &lt;p&gt;This is my first component</w:t>
-      </w:r>
-      <w:proofErr w:type="gramStart"/>
-      <w:r>
-        <w:rPr>
-          <w:rFonts w:eastAsia="Times New Roman" w:cstheme="minorHAnsi"/>
-          <w:b w:val="0"/>
-          <w:color w:val="404040" w:themeColor="text1" w:themeTint="BF"/>
-          <w:sz w:val="24"/>
-          <w:szCs w:val="24"/>
-        </w:rPr>
-        <w:t>!&lt;</w:t>
-      </w:r>
-      <w:proofErr w:type="gramEnd"/>
-      <w:r>
-        <w:rPr>
-          <w:rFonts w:eastAsia="Times New Roman" w:cstheme="minorHAnsi"/>
-          <w:b w:val="0"/>
-          <w:color w:val="404040" w:themeColor="text1" w:themeTint="BF"/>
-          <w:sz w:val="24"/>
-          <w:szCs w:val="24"/>
-        </w:rPr>
-        <w:t>/p&gt;</w:t>
+        <w:t xml:space="preserve">    &lt;p&gt;This is my first component!&lt;/p&gt;</w:t>
       </w:r>
     </w:p>
     <w:p>
@@ -1675,49 +1306,15 @@
           <w:szCs w:val="24"/>
         </w:rPr>
       </w:pPr>
-      <w:proofErr w:type="gramStart"/>
-      <w:r>
-        <w:rPr>
-          <w:rFonts w:eastAsia="Times New Roman" w:cstheme="minorHAnsi"/>
-          <w:b w:val="0"/>
-          <w:color w:val="404040" w:themeColor="text1" w:themeTint="BF"/>
-          <w:sz w:val="24"/>
-          <w:szCs w:val="24"/>
-        </w:rPr>
-        <w:t>export</w:t>
-      </w:r>
-      <w:proofErr w:type="gramEnd"/>
-      <w:r>
-        <w:rPr>
-          <w:rFonts w:eastAsia="Times New Roman" w:cstheme="minorHAnsi"/>
-          <w:b w:val="0"/>
-          <w:color w:val="404040" w:themeColor="text1" w:themeTint="BF"/>
-          <w:sz w:val="24"/>
-          <w:szCs w:val="24"/>
-        </w:rPr>
-        <w:t xml:space="preserve"> class </w:t>
-      </w:r>
-      <w:proofErr w:type="spellStart"/>
-      <w:r>
-        <w:rPr>
-          <w:rFonts w:eastAsia="Times New Roman" w:cstheme="minorHAnsi"/>
-          <w:b w:val="0"/>
-          <w:color w:val="404040" w:themeColor="text1" w:themeTint="BF"/>
-          <w:sz w:val="24"/>
-          <w:szCs w:val="24"/>
-        </w:rPr>
-        <w:t>HelloWorldComponent</w:t>
-      </w:r>
-      <w:proofErr w:type="spellEnd"/>
-      <w:r>
-        <w:rPr>
-          <w:rFonts w:eastAsia="Times New Roman" w:cstheme="minorHAnsi"/>
-          <w:b w:val="0"/>
-          <w:color w:val="404040" w:themeColor="text1" w:themeTint="BF"/>
-          <w:sz w:val="24"/>
-          <w:szCs w:val="24"/>
-        </w:rPr>
-        <w:t xml:space="preserve"> {</w:t>
+      <w:r>
+        <w:rPr>
+          <w:rFonts w:eastAsia="Times New Roman" w:cstheme="minorHAnsi"/>
+          <w:b w:val="0"/>
+          <w:color w:val="404040" w:themeColor="text1" w:themeTint="BF"/>
+          <w:sz w:val="24"/>
+          <w:szCs w:val="24"/>
+        </w:rPr>
+        <w:t>export class HelloWorldComponent {</w:t>
       </w:r>
     </w:p>
     <w:p>
@@ -1739,29 +1336,7 @@
           <w:sz w:val="24"/>
           <w:szCs w:val="24"/>
         </w:rPr>
-        <w:t xml:space="preserve">  // </w:t>
-      </w:r>
-      <w:proofErr w:type="gramStart"/>
-      <w:r>
-        <w:rPr>
-          <w:rFonts w:eastAsia="Times New Roman" w:cstheme="minorHAnsi"/>
-          <w:b w:val="0"/>
-          <w:color w:val="404040" w:themeColor="text1" w:themeTint="BF"/>
-          <w:sz w:val="24"/>
-          <w:szCs w:val="24"/>
-        </w:rPr>
-        <w:t>The</w:t>
-      </w:r>
-      <w:proofErr w:type="gramEnd"/>
-      <w:r>
-        <w:rPr>
-          <w:rFonts w:eastAsia="Times New Roman" w:cstheme="minorHAnsi"/>
-          <w:b w:val="0"/>
-          <w:color w:val="404040" w:themeColor="text1" w:themeTint="BF"/>
-          <w:sz w:val="24"/>
-          <w:szCs w:val="24"/>
-        </w:rPr>
-        <w:t xml:space="preserve"> code in this class drives the component's behavior.</w:t>
+        <w:t xml:space="preserve">  // The code in this class drives the component's behavior.</w:t>
       </w:r>
     </w:p>
     <w:p>
@@ -2011,19 +1586,7 @@
           <w:highlight w:val="lightGray"/>
         </w:rPr>
         <w:lastRenderedPageBreak/>
-        <w:t>component</w:t>
-      </w:r>
-      <w:proofErr w:type="gramStart"/>
-      <w:r>
-        <w:rPr>
-          <w:rStyle w:val="pln"/>
-          <w:rFonts w:ascii="Courier New" w:hAnsi="Courier New" w:cs="Courier New"/>
-          <w:color w:val="000000"/>
-          <w:sz w:val="24"/>
-          <w:szCs w:val="24"/>
-          <w:highlight w:val="lightGray"/>
-        </w:rPr>
-        <w:t>!</w:t>
+        <w:t>component!</w:t>
       </w:r>
       <w:r>
         <w:rPr>
@@ -2034,19 +1597,7 @@
           <w:szCs w:val="24"/>
           <w:highlight w:val="lightGray"/>
         </w:rPr>
-        <w:t>&lt;</w:t>
-      </w:r>
-      <w:proofErr w:type="gramEnd"/>
-      <w:r>
-        <w:rPr>
-          <w:rStyle w:val="tag"/>
-          <w:rFonts w:ascii="Courier New" w:hAnsi="Courier New" w:cs="Courier New"/>
-          <w:color w:val="000088"/>
-          <w:sz w:val="24"/>
-          <w:szCs w:val="24"/>
-          <w:highlight w:val="lightGray"/>
-        </w:rPr>
-        <w:t>/p&gt;&lt;/hello-world&gt;</w:t>
+        <w:t>&lt;/p&gt;&lt;/hello-world&gt;</w:t>
       </w:r>
       <w:r>
         <w:rPr>
@@ -2140,9 +1691,18 @@
           <w:sz w:val="20"/>
           <w:szCs w:val="20"/>
         </w:rPr>
-        <w:t>&lt;p</w:t>
-      </w:r>
-      <w:proofErr w:type="gramStart"/>
+        <w:t>&lt;p&gt;</w:t>
+      </w:r>
+      <w:r>
+        <w:rPr>
+          <w:rStyle w:val="pln"/>
+          <w:rFonts w:ascii="Courier New" w:hAnsi="Courier New" w:cs="Courier New"/>
+          <w:color w:val="000000"/>
+          <w:sz w:val="20"/>
+          <w:szCs w:val="20"/>
+        </w:rPr>
+        <w:t>{{ message }}</w:t>
+      </w:r>
       <w:r>
         <w:rPr>
           <w:rStyle w:val="tag"/>
@@ -2151,30 +1711,14 @@
           <w:sz w:val="20"/>
           <w:szCs w:val="20"/>
         </w:rPr>
-        <w:t>&gt;</w:t>
-      </w:r>
-      <w:r>
-        <w:rPr>
-          <w:rStyle w:val="pln"/>
-          <w:rFonts w:ascii="Courier New" w:hAnsi="Courier New" w:cs="Courier New"/>
-          <w:color w:val="000000"/>
-          <w:sz w:val="20"/>
-          <w:szCs w:val="20"/>
-        </w:rPr>
-        <w:t>{</w:t>
-      </w:r>
-      <w:proofErr w:type="gramEnd"/>
-      <w:r>
-        <w:rPr>
-          <w:rStyle w:val="pln"/>
-          <w:rFonts w:ascii="Courier New" w:hAnsi="Courier New" w:cs="Courier New"/>
-          <w:color w:val="000000"/>
-          <w:sz w:val="20"/>
-          <w:szCs w:val="20"/>
-        </w:rPr>
-        <w:t>{ message }}</w:t>
-      </w:r>
-      <w:r>
+        <w:t>&lt;/p&gt;</w:t>
+      </w:r>
+    </w:p>
+    <w:p>
+      <w:pPr>
+        <w:shd w:val="clear" w:color="auto" w:fill="FFFFFF"/>
+        <w:spacing w:after="150" w:line="240" w:lineRule="auto"/>
+        <w:jc w:val="both"/>
         <w:rPr>
           <w:rStyle w:val="tag"/>
           <w:rFonts w:ascii="Courier New" w:hAnsi="Courier New" w:cs="Courier New"/>
@@ -2182,21 +1726,6 @@
           <w:sz w:val="20"/>
           <w:szCs w:val="20"/>
         </w:rPr>
-        <w:t>&lt;/p&gt;</w:t>
-      </w:r>
-    </w:p>
-    <w:p>
-      <w:pPr>
-        <w:shd w:val="clear" w:color="auto" w:fill="FFFFFF"/>
-        <w:spacing w:after="150" w:line="240" w:lineRule="auto"/>
-        <w:jc w:val="both"/>
-        <w:rPr>
-          <w:rStyle w:val="tag"/>
-          <w:rFonts w:ascii="Courier New" w:hAnsi="Courier New" w:cs="Courier New"/>
-          <w:color w:val="000088"/>
-          <w:sz w:val="20"/>
-          <w:szCs w:val="20"/>
-        </w:rPr>
       </w:pPr>
     </w:p>
     <w:p>
@@ -2248,25 +1777,14 @@
           <w:szCs w:val="24"/>
         </w:rPr>
       </w:pPr>
-      <w:proofErr w:type="gramStart"/>
-      <w:r>
-        <w:rPr>
-          <w:rFonts w:cstheme="minorHAnsi"/>
-          <w:bCs/>
-          <w:sz w:val="24"/>
-          <w:szCs w:val="24"/>
-        </w:rPr>
-        <w:t>import</w:t>
-      </w:r>
-      <w:proofErr w:type="gramEnd"/>
-      <w:r>
-        <w:rPr>
-          <w:rFonts w:cstheme="minorHAnsi"/>
-          <w:bCs/>
-          <w:sz w:val="24"/>
-          <w:szCs w:val="24"/>
-        </w:rPr>
-        <w:t xml:space="preserve"> { Component } from '@angular/core';</w:t>
+      <w:r>
+        <w:rPr>
+          <w:rFonts w:cstheme="minorHAnsi"/>
+          <w:bCs/>
+          <w:sz w:val="24"/>
+          <w:szCs w:val="24"/>
+        </w:rPr>
+        <w:t>import { Component } from '@angular/core';</w:t>
       </w:r>
     </w:p>
     <w:p>
@@ -2323,71 +1841,29 @@
           <w:sz w:val="24"/>
           <w:szCs w:val="24"/>
         </w:rPr>
-        <w:t xml:space="preserve">  </w:t>
-      </w:r>
-      <w:proofErr w:type="gramStart"/>
-      <w:r>
-        <w:rPr>
-          <w:rFonts w:cstheme="minorHAnsi"/>
-          <w:bCs/>
-          <w:sz w:val="24"/>
-          <w:szCs w:val="24"/>
-        </w:rPr>
-        <w:t>selector</w:t>
-      </w:r>
-      <w:proofErr w:type="gramEnd"/>
-      <w:r>
-        <w:rPr>
-          <w:rFonts w:cstheme="minorHAnsi"/>
-          <w:bCs/>
-          <w:sz w:val="24"/>
-          <w:szCs w:val="24"/>
-        </w:rPr>
-        <w:t>: 'hello-world-interpolation',</w:t>
-      </w:r>
-    </w:p>
-    <w:p>
-      <w:pPr>
-        <w:shd w:val="clear" w:color="auto" w:fill="FFFFFF"/>
-        <w:spacing w:after="150" w:line="240" w:lineRule="auto"/>
-        <w:jc w:val="both"/>
-        <w:rPr>
-          <w:rFonts w:cstheme="minorHAnsi"/>
-          <w:bCs/>
-          <w:sz w:val="24"/>
-          <w:szCs w:val="24"/>
-        </w:rPr>
-      </w:pPr>
-      <w:r>
-        <w:rPr>
-          <w:rFonts w:cstheme="minorHAnsi"/>
-          <w:bCs/>
-          <w:sz w:val="24"/>
-          <w:szCs w:val="24"/>
-        </w:rPr>
-        <w:t xml:space="preserve">  </w:t>
-      </w:r>
-      <w:proofErr w:type="spellStart"/>
-      <w:proofErr w:type="gramStart"/>
-      <w:r>
-        <w:rPr>
-          <w:rFonts w:cstheme="minorHAnsi"/>
-          <w:bCs/>
-          <w:sz w:val="24"/>
-          <w:szCs w:val="24"/>
-        </w:rPr>
-        <w:t>templateUrl</w:t>
-      </w:r>
-      <w:proofErr w:type="spellEnd"/>
-      <w:proofErr w:type="gramEnd"/>
-      <w:r>
-        <w:rPr>
-          <w:rFonts w:cstheme="minorHAnsi"/>
-          <w:bCs/>
-          <w:sz w:val="24"/>
-          <w:szCs w:val="24"/>
-        </w:rPr>
-        <w:t>: './hello-world-interpolation.component.html'</w:t>
+        <w:t xml:space="preserve">  selector: 'hello-world-interpolation',</w:t>
+      </w:r>
+    </w:p>
+    <w:p>
+      <w:pPr>
+        <w:shd w:val="clear" w:color="auto" w:fill="FFFFFF"/>
+        <w:spacing w:after="150" w:line="240" w:lineRule="auto"/>
+        <w:jc w:val="both"/>
+        <w:rPr>
+          <w:rFonts w:cstheme="minorHAnsi"/>
+          <w:bCs/>
+          <w:sz w:val="24"/>
+          <w:szCs w:val="24"/>
+        </w:rPr>
+      </w:pPr>
+      <w:r>
+        <w:rPr>
+          <w:rFonts w:cstheme="minorHAnsi"/>
+          <w:bCs/>
+          <w:sz w:val="24"/>
+          <w:szCs w:val="24"/>
+        </w:rPr>
+        <w:t xml:space="preserve">  templateUrl: './hello-world-interpolation.component.html'</w:t>
       </w:r>
     </w:p>
     <w:p>
@@ -2424,87 +1900,36 @@
           <w:szCs w:val="24"/>
         </w:rPr>
       </w:pPr>
-      <w:proofErr w:type="gramStart"/>
-      <w:r>
-        <w:rPr>
-          <w:rFonts w:cstheme="minorHAnsi"/>
-          <w:bCs/>
-          <w:sz w:val="24"/>
-          <w:szCs w:val="24"/>
-        </w:rPr>
-        <w:t>export</w:t>
-      </w:r>
-      <w:proofErr w:type="gramEnd"/>
-      <w:r>
-        <w:rPr>
-          <w:rFonts w:cstheme="minorHAnsi"/>
-          <w:bCs/>
-          <w:sz w:val="24"/>
-          <w:szCs w:val="24"/>
-        </w:rPr>
-        <w:t xml:space="preserve"> class </w:t>
-      </w:r>
-      <w:proofErr w:type="spellStart"/>
-      <w:r>
-        <w:rPr>
-          <w:rFonts w:cstheme="minorHAnsi"/>
-          <w:bCs/>
-          <w:sz w:val="24"/>
-          <w:szCs w:val="24"/>
-        </w:rPr>
-        <w:t>HelloWorldInterpolationComponent</w:t>
-      </w:r>
-      <w:proofErr w:type="spellEnd"/>
-      <w:r>
-        <w:rPr>
-          <w:rFonts w:cstheme="minorHAnsi"/>
-          <w:bCs/>
-          <w:sz w:val="24"/>
-          <w:szCs w:val="24"/>
-        </w:rPr>
-        <w:t xml:space="preserve"> {</w:t>
-      </w:r>
-    </w:p>
-    <w:p>
-      <w:pPr>
-        <w:shd w:val="clear" w:color="auto" w:fill="FFFFFF"/>
-        <w:spacing w:after="150" w:line="240" w:lineRule="auto"/>
-        <w:jc w:val="both"/>
-        <w:rPr>
-          <w:rFonts w:cstheme="minorHAnsi"/>
-          <w:bCs/>
-          <w:sz w:val="24"/>
-          <w:szCs w:val="24"/>
-        </w:rPr>
-      </w:pPr>
-      <w:r>
-        <w:rPr>
-          <w:rFonts w:cstheme="minorHAnsi"/>
-          <w:bCs/>
-          <w:sz w:val="24"/>
-          <w:szCs w:val="24"/>
-        </w:rPr>
-        <w:t xml:space="preserve">    </w:t>
-      </w:r>
-      <w:proofErr w:type="gramStart"/>
-      <w:r>
-        <w:rPr>
-          <w:rFonts w:cstheme="minorHAnsi"/>
-          <w:bCs/>
-          <w:sz w:val="24"/>
-          <w:szCs w:val="24"/>
-        </w:rPr>
-        <w:t>message</w:t>
-      </w:r>
-      <w:proofErr w:type="gramEnd"/>
-      <w:r>
-        <w:rPr>
-          <w:rFonts w:cstheme="minorHAnsi"/>
-          <w:bCs/>
-          <w:sz w:val="24"/>
-          <w:szCs w:val="24"/>
-        </w:rPr>
-        <w:t xml:space="preserve"> = 'Hello, World!';</w:t>
+      <w:r>
+        <w:rPr>
+          <w:rFonts w:cstheme="minorHAnsi"/>
+          <w:bCs/>
+          <w:sz w:val="24"/>
+          <w:szCs w:val="24"/>
+        </w:rPr>
+        <w:t>export class HelloWorldInterpolationComponent {</w:t>
+      </w:r>
+    </w:p>
+    <w:p>
+      <w:pPr>
+        <w:shd w:val="clear" w:color="auto" w:fill="FFFFFF"/>
+        <w:spacing w:after="150" w:line="240" w:lineRule="auto"/>
+        <w:jc w:val="both"/>
+        <w:rPr>
+          <w:rFonts w:cstheme="minorHAnsi"/>
+          <w:bCs/>
+          <w:sz w:val="24"/>
+          <w:szCs w:val="24"/>
+        </w:rPr>
+      </w:pPr>
+      <w:r>
+        <w:rPr>
+          <w:rFonts w:cstheme="minorHAnsi"/>
+          <w:bCs/>
+          <w:sz w:val="24"/>
+          <w:szCs w:val="24"/>
+        </w:rPr>
+        <w:t xml:space="preserve">    message = 'Hello, World!';</w:t>
       </w:r>
     </w:p>
     <w:p>
@@ -2710,203 +2135,133 @@
           <w:szCs w:val="28"/>
         </w:rPr>
       </w:pPr>
-      <w:proofErr w:type="gramStart"/>
-      <w:r>
-        <w:rPr>
-          <w:rFonts w:cstheme="minorHAnsi"/>
-          <w:bCs/>
-          <w:szCs w:val="28"/>
-        </w:rPr>
-        <w:t>1.Home</w:t>
-      </w:r>
-      <w:proofErr w:type="gramEnd"/>
-      <w:r>
-        <w:rPr>
-          <w:rFonts w:cstheme="minorHAnsi"/>
-          <w:bCs/>
-          <w:szCs w:val="28"/>
-        </w:rPr>
-        <w:t xml:space="preserve"> Component</w:t>
-      </w:r>
-    </w:p>
-    <w:p>
-      <w:pPr>
-        <w:shd w:val="clear" w:color="auto" w:fill="FFFFFF"/>
-        <w:spacing w:after="150" w:line="240" w:lineRule="auto"/>
-        <w:jc w:val="both"/>
-        <w:rPr>
-          <w:rFonts w:cstheme="minorHAnsi"/>
-          <w:bCs/>
-          <w:szCs w:val="28"/>
-        </w:rPr>
-      </w:pPr>
-      <w:proofErr w:type="gramStart"/>
-      <w:r>
-        <w:rPr>
-          <w:rFonts w:cstheme="minorHAnsi"/>
-          <w:bCs/>
-          <w:szCs w:val="28"/>
-        </w:rPr>
-        <w:t>2.Aboutus</w:t>
-      </w:r>
-      <w:proofErr w:type="gramEnd"/>
-      <w:r>
-        <w:rPr>
-          <w:rFonts w:cstheme="minorHAnsi"/>
-          <w:bCs/>
-          <w:szCs w:val="28"/>
-        </w:rPr>
-        <w:t xml:space="preserve"> Component</w:t>
-      </w:r>
-    </w:p>
-    <w:p>
-      <w:pPr>
-        <w:shd w:val="clear" w:color="auto" w:fill="FFFFFF"/>
-        <w:spacing w:after="150" w:line="240" w:lineRule="auto"/>
-        <w:jc w:val="both"/>
-        <w:rPr>
-          <w:rFonts w:cstheme="minorHAnsi"/>
-          <w:bCs/>
-          <w:szCs w:val="28"/>
-        </w:rPr>
-      </w:pPr>
-      <w:proofErr w:type="gramStart"/>
-      <w:r>
-        <w:rPr>
-          <w:rFonts w:cstheme="minorHAnsi"/>
-          <w:bCs/>
-          <w:szCs w:val="28"/>
-        </w:rPr>
-        <w:t>3.Contactus</w:t>
-      </w:r>
-      <w:proofErr w:type="gramEnd"/>
-      <w:r>
-        <w:rPr>
-          <w:rFonts w:cstheme="minorHAnsi"/>
-          <w:bCs/>
-          <w:szCs w:val="28"/>
-        </w:rPr>
-        <w:t xml:space="preserve"> Component</w:t>
-      </w:r>
-    </w:p>
-    <w:p>
-      <w:pPr>
-        <w:shd w:val="clear" w:color="auto" w:fill="FFFFFF"/>
-        <w:spacing w:after="150" w:line="240" w:lineRule="auto"/>
-        <w:jc w:val="both"/>
-        <w:rPr>
-          <w:rFonts w:cstheme="minorHAnsi"/>
-          <w:bCs/>
-          <w:szCs w:val="28"/>
-        </w:rPr>
-      </w:pPr>
-      <w:proofErr w:type="gramStart"/>
-      <w:r>
-        <w:rPr>
-          <w:rFonts w:cstheme="minorHAnsi"/>
-          <w:bCs/>
-          <w:szCs w:val="28"/>
-        </w:rPr>
-        <w:t>4.Register</w:t>
-      </w:r>
-      <w:proofErr w:type="gramEnd"/>
-      <w:r>
-        <w:rPr>
-          <w:rFonts w:cstheme="minorHAnsi"/>
-          <w:bCs/>
-          <w:szCs w:val="28"/>
-        </w:rPr>
-        <w:t xml:space="preserve"> Component</w:t>
-      </w:r>
-    </w:p>
-    <w:p>
-      <w:pPr>
-        <w:shd w:val="clear" w:color="auto" w:fill="FFFFFF"/>
-        <w:spacing w:after="150" w:line="240" w:lineRule="auto"/>
-        <w:jc w:val="both"/>
-        <w:rPr>
-          <w:rFonts w:cstheme="minorHAnsi"/>
-          <w:bCs/>
-          <w:szCs w:val="28"/>
-        </w:rPr>
-      </w:pPr>
-      <w:proofErr w:type="gramStart"/>
-      <w:r>
-        <w:rPr>
-          <w:rFonts w:cstheme="minorHAnsi"/>
-          <w:bCs/>
-          <w:szCs w:val="28"/>
-        </w:rPr>
-        <w:t>5.Login</w:t>
-      </w:r>
-      <w:proofErr w:type="gramEnd"/>
-      <w:r>
-        <w:rPr>
-          <w:rFonts w:cstheme="minorHAnsi"/>
-          <w:bCs/>
-          <w:szCs w:val="28"/>
-        </w:rPr>
-        <w:t xml:space="preserve"> Component</w:t>
-      </w:r>
-    </w:p>
-    <w:p>
-      <w:pPr>
-        <w:shd w:val="clear" w:color="auto" w:fill="FFFFFF"/>
-        <w:spacing w:after="150" w:line="240" w:lineRule="auto"/>
-        <w:jc w:val="both"/>
-        <w:rPr>
-          <w:rFonts w:cstheme="minorHAnsi"/>
-          <w:bCs/>
-          <w:szCs w:val="28"/>
-        </w:rPr>
-      </w:pPr>
-      <w:proofErr w:type="gramStart"/>
-      <w:r>
-        <w:rPr>
-          <w:rFonts w:cstheme="minorHAnsi"/>
-          <w:bCs/>
-          <w:szCs w:val="28"/>
-        </w:rPr>
-        <w:t>6.Kitchen</w:t>
-      </w:r>
-      <w:proofErr w:type="gramEnd"/>
-      <w:r>
-        <w:rPr>
-          <w:rFonts w:cstheme="minorHAnsi"/>
-          <w:bCs/>
-          <w:szCs w:val="28"/>
-        </w:rPr>
-        <w:t xml:space="preserve"> Item Component</w:t>
-      </w:r>
-    </w:p>
-    <w:p>
-      <w:pPr>
-        <w:shd w:val="clear" w:color="auto" w:fill="FFFFFF"/>
-        <w:spacing w:after="150" w:line="240" w:lineRule="auto"/>
-        <w:jc w:val="both"/>
-        <w:rPr>
-          <w:rFonts w:cstheme="minorHAnsi"/>
-          <w:bCs/>
-          <w:szCs w:val="28"/>
-        </w:rPr>
-      </w:pPr>
-      <w:proofErr w:type="gramStart"/>
-      <w:r>
-        <w:rPr>
-          <w:rFonts w:cstheme="minorHAnsi"/>
-          <w:bCs/>
-          <w:szCs w:val="28"/>
-        </w:rPr>
-        <w:t>7.Kitchen</w:t>
-      </w:r>
-      <w:proofErr w:type="gramEnd"/>
-      <w:r>
-        <w:rPr>
-          <w:rFonts w:cstheme="minorHAnsi"/>
-          <w:bCs/>
-          <w:szCs w:val="28"/>
-        </w:rPr>
-        <w:t xml:space="preserve"> Detai</w:t>
+      <w:r>
+        <w:rPr>
+          <w:rFonts w:cstheme="minorHAnsi"/>
+          <w:bCs/>
+          <w:szCs w:val="28"/>
+        </w:rPr>
+        <w:t>1.Home Component</w:t>
+      </w:r>
+    </w:p>
+    <w:p>
+      <w:pPr>
+        <w:shd w:val="clear" w:color="auto" w:fill="FFFFFF"/>
+        <w:spacing w:after="150" w:line="240" w:lineRule="auto"/>
+        <w:jc w:val="both"/>
+        <w:rPr>
+          <w:rFonts w:cstheme="minorHAnsi"/>
+          <w:bCs/>
+          <w:szCs w:val="28"/>
+        </w:rPr>
+      </w:pPr>
+      <w:r>
+        <w:rPr>
+          <w:rFonts w:cstheme="minorHAnsi"/>
+          <w:bCs/>
+          <w:szCs w:val="28"/>
+        </w:rPr>
+        <w:t>2.Aboutus Component</w:t>
+      </w:r>
+    </w:p>
+    <w:p>
+      <w:pPr>
+        <w:shd w:val="clear" w:color="auto" w:fill="FFFFFF"/>
+        <w:spacing w:after="150" w:line="240" w:lineRule="auto"/>
+        <w:jc w:val="both"/>
+        <w:rPr>
+          <w:rFonts w:cstheme="minorHAnsi"/>
+          <w:bCs/>
+          <w:szCs w:val="28"/>
+        </w:rPr>
+      </w:pPr>
+      <w:r>
+        <w:rPr>
+          <w:rFonts w:cstheme="minorHAnsi"/>
+          <w:bCs/>
+          <w:szCs w:val="28"/>
+        </w:rPr>
+        <w:t>3.Contactus Component</w:t>
+      </w:r>
+    </w:p>
+    <w:p>
+      <w:pPr>
+        <w:shd w:val="clear" w:color="auto" w:fill="FFFFFF"/>
+        <w:spacing w:after="150" w:line="240" w:lineRule="auto"/>
+        <w:jc w:val="both"/>
+        <w:rPr>
+          <w:rFonts w:cstheme="minorHAnsi"/>
+          <w:bCs/>
+          <w:szCs w:val="28"/>
+        </w:rPr>
+      </w:pPr>
+      <w:r>
+        <w:rPr>
+          <w:rFonts w:cstheme="minorHAnsi"/>
+          <w:bCs/>
+          <w:szCs w:val="28"/>
+        </w:rPr>
+        <w:t>4.Register Component</w:t>
+      </w:r>
+    </w:p>
+    <w:p>
+      <w:pPr>
+        <w:shd w:val="clear" w:color="auto" w:fill="FFFFFF"/>
+        <w:spacing w:after="150" w:line="240" w:lineRule="auto"/>
+        <w:jc w:val="both"/>
+        <w:rPr>
+          <w:rFonts w:cstheme="minorHAnsi"/>
+          <w:bCs/>
+          <w:szCs w:val="28"/>
+        </w:rPr>
+      </w:pPr>
+      <w:r>
+        <w:rPr>
+          <w:rFonts w:cstheme="minorHAnsi"/>
+          <w:bCs/>
+          <w:szCs w:val="28"/>
+        </w:rPr>
+        <w:t>5.Login Component</w:t>
+      </w:r>
+    </w:p>
+    <w:p>
+      <w:pPr>
+        <w:shd w:val="clear" w:color="auto" w:fill="FFFFFF"/>
+        <w:spacing w:after="150" w:line="240" w:lineRule="auto"/>
+        <w:jc w:val="both"/>
+        <w:rPr>
+          <w:rFonts w:cstheme="minorHAnsi"/>
+          <w:bCs/>
+          <w:szCs w:val="28"/>
+        </w:rPr>
+      </w:pPr>
+      <w:r>
+        <w:rPr>
+          <w:rFonts w:cstheme="minorHAnsi"/>
+          <w:bCs/>
+          <w:szCs w:val="28"/>
+        </w:rPr>
+        <w:t>6.Kitchen Item Component</w:t>
+      </w:r>
+    </w:p>
+    <w:p>
+      <w:pPr>
+        <w:shd w:val="clear" w:color="auto" w:fill="FFFFFF"/>
+        <w:spacing w:after="150" w:line="240" w:lineRule="auto"/>
+        <w:jc w:val="both"/>
+        <w:rPr>
+          <w:rFonts w:cstheme="minorHAnsi"/>
+          <w:bCs/>
+          <w:szCs w:val="28"/>
+        </w:rPr>
+      </w:pPr>
+      <w:r>
+        <w:rPr>
+          <w:rFonts w:cstheme="minorHAnsi"/>
+          <w:bCs/>
+          <w:szCs w:val="28"/>
+        </w:rPr>
+        <w:t>7.Kitchen Detai</w:t>
       </w:r>
       <w:r>
         <w:rPr>
@@ -2928,251 +2283,141 @@
           <w:szCs w:val="28"/>
         </w:rPr>
       </w:pPr>
-      <w:proofErr w:type="gramStart"/>
-      <w:r>
-        <w:rPr>
-          <w:rFonts w:cstheme="minorHAnsi"/>
-          <w:bCs/>
-          <w:szCs w:val="28"/>
-        </w:rPr>
-        <w:t>8.Cart</w:t>
-      </w:r>
-      <w:proofErr w:type="gramEnd"/>
-      <w:r>
-        <w:rPr>
-          <w:rFonts w:cstheme="minorHAnsi"/>
-          <w:bCs/>
-          <w:szCs w:val="28"/>
-        </w:rPr>
-        <w:t xml:space="preserve"> Component</w:t>
-      </w:r>
-    </w:p>
-    <w:p>
-      <w:pPr>
-        <w:shd w:val="clear" w:color="auto" w:fill="FFFFFF"/>
-        <w:spacing w:after="150" w:line="240" w:lineRule="auto"/>
-        <w:jc w:val="both"/>
-        <w:rPr>
-          <w:rFonts w:cstheme="minorHAnsi"/>
-          <w:bCs/>
-          <w:szCs w:val="28"/>
-        </w:rPr>
-      </w:pPr>
-      <w:proofErr w:type="gramStart"/>
-      <w:r>
-        <w:rPr>
-          <w:rFonts w:cstheme="minorHAnsi"/>
-          <w:bCs/>
-          <w:szCs w:val="28"/>
-        </w:rPr>
-        <w:t>9.Payment</w:t>
-      </w:r>
-      <w:proofErr w:type="gramEnd"/>
-      <w:r>
-        <w:rPr>
-          <w:rFonts w:cstheme="minorHAnsi"/>
-          <w:bCs/>
-          <w:szCs w:val="28"/>
-        </w:rPr>
-        <w:t xml:space="preserve"> Component</w:t>
-      </w:r>
-    </w:p>
-    <w:p>
-      <w:pPr>
-        <w:shd w:val="clear" w:color="auto" w:fill="FFFFFF"/>
-        <w:spacing w:after="150" w:line="240" w:lineRule="auto"/>
-        <w:jc w:val="both"/>
-        <w:rPr>
-          <w:rFonts w:cstheme="minorHAnsi"/>
-          <w:bCs/>
-          <w:szCs w:val="28"/>
-        </w:rPr>
-      </w:pPr>
-      <w:r>
-        <w:rPr>
-          <w:rFonts w:cstheme="minorHAnsi"/>
-          <w:bCs/>
-          <w:szCs w:val="28"/>
-        </w:rPr>
-        <w:t>10</w:t>
-      </w:r>
-      <w:proofErr w:type="gramStart"/>
-      <w:r>
-        <w:rPr>
-          <w:rFonts w:cstheme="minorHAnsi"/>
-          <w:bCs/>
-          <w:szCs w:val="28"/>
-        </w:rPr>
-        <w:t>.</w:t>
-      </w:r>
-      <w:r>
-        <w:rPr>
-          <w:rFonts w:cstheme="minorHAnsi"/>
-          <w:bCs/>
-          <w:szCs w:val="28"/>
-        </w:rPr>
-        <w:t>Success</w:t>
-      </w:r>
-      <w:proofErr w:type="gramEnd"/>
-      <w:r>
-        <w:rPr>
-          <w:rFonts w:cstheme="minorHAnsi"/>
-          <w:bCs/>
-          <w:szCs w:val="28"/>
-        </w:rPr>
-        <w:t xml:space="preserve"> Component</w:t>
-      </w:r>
-    </w:p>
-    <w:p>
-      <w:pPr>
-        <w:shd w:val="clear" w:color="auto" w:fill="FFFFFF"/>
-        <w:spacing w:after="150" w:line="240" w:lineRule="auto"/>
-        <w:jc w:val="both"/>
-        <w:rPr>
-          <w:rFonts w:cstheme="minorHAnsi"/>
-          <w:bCs/>
-          <w:szCs w:val="28"/>
-        </w:rPr>
-      </w:pPr>
-      <w:r>
-        <w:rPr>
-          <w:rFonts w:cstheme="minorHAnsi"/>
-          <w:bCs/>
-          <w:szCs w:val="28"/>
-        </w:rPr>
-        <w:t>11</w:t>
-      </w:r>
-      <w:proofErr w:type="gramStart"/>
-      <w:r>
-        <w:rPr>
-          <w:rFonts w:cstheme="minorHAnsi"/>
-          <w:bCs/>
-          <w:szCs w:val="28"/>
-        </w:rPr>
-        <w:t>.Admin</w:t>
-      </w:r>
-      <w:proofErr w:type="gramEnd"/>
-      <w:r>
-        <w:rPr>
-          <w:rFonts w:cstheme="minorHAnsi"/>
-          <w:bCs/>
-          <w:szCs w:val="28"/>
-        </w:rPr>
-        <w:t xml:space="preserve"> Component</w:t>
-      </w:r>
-    </w:p>
-    <w:p>
-      <w:pPr>
-        <w:shd w:val="clear" w:color="auto" w:fill="FFFFFF"/>
-        <w:spacing w:after="150" w:line="240" w:lineRule="auto"/>
-        <w:jc w:val="both"/>
-        <w:rPr>
-          <w:rFonts w:cstheme="minorHAnsi"/>
-          <w:bCs/>
-          <w:szCs w:val="28"/>
-        </w:rPr>
-      </w:pPr>
-      <w:r>
-        <w:rPr>
-          <w:rFonts w:cstheme="minorHAnsi"/>
-          <w:bCs/>
-          <w:szCs w:val="28"/>
-        </w:rPr>
-        <w:t>12</w:t>
-      </w:r>
-      <w:proofErr w:type="gramStart"/>
-      <w:r>
-        <w:rPr>
-          <w:rFonts w:cstheme="minorHAnsi"/>
-          <w:bCs/>
-          <w:szCs w:val="28"/>
-        </w:rPr>
-        <w:t>.Change</w:t>
-      </w:r>
-      <w:proofErr w:type="gramEnd"/>
-      <w:r>
-        <w:rPr>
-          <w:rFonts w:cstheme="minorHAnsi"/>
-          <w:bCs/>
-          <w:szCs w:val="28"/>
-        </w:rPr>
-        <w:t xml:space="preserve"> Password Component</w:t>
-      </w:r>
-    </w:p>
-    <w:p>
-      <w:pPr>
-        <w:shd w:val="clear" w:color="auto" w:fill="FFFFFF"/>
-        <w:spacing w:after="150" w:line="240" w:lineRule="auto"/>
-        <w:jc w:val="both"/>
-        <w:rPr>
-          <w:rFonts w:cstheme="minorHAnsi"/>
-          <w:bCs/>
-          <w:szCs w:val="28"/>
-        </w:rPr>
-      </w:pPr>
-      <w:r>
-        <w:rPr>
-          <w:rFonts w:cstheme="minorHAnsi"/>
-          <w:bCs/>
-          <w:szCs w:val="28"/>
-        </w:rPr>
-        <w:t>13</w:t>
-      </w:r>
-      <w:proofErr w:type="gramStart"/>
-      <w:r>
-        <w:rPr>
-          <w:rFonts w:cstheme="minorHAnsi"/>
-          <w:bCs/>
-          <w:szCs w:val="28"/>
-        </w:rPr>
-        <w:t>.View</w:t>
-      </w:r>
-      <w:proofErr w:type="gramEnd"/>
-      <w:r>
-        <w:rPr>
-          <w:rFonts w:cstheme="minorHAnsi"/>
-          <w:bCs/>
-          <w:szCs w:val="28"/>
-        </w:rPr>
-        <w:t xml:space="preserve"> details Component</w:t>
-      </w:r>
-    </w:p>
-    <w:p>
-      <w:pPr>
-        <w:shd w:val="clear" w:color="auto" w:fill="FFFFFF"/>
-        <w:spacing w:after="150" w:line="240" w:lineRule="auto"/>
-        <w:jc w:val="both"/>
-        <w:rPr>
-          <w:rFonts w:cstheme="minorHAnsi"/>
-          <w:bCs/>
-          <w:szCs w:val="28"/>
-        </w:rPr>
-      </w:pPr>
-      <w:r>
-        <w:rPr>
-          <w:rFonts w:cstheme="minorHAnsi"/>
-          <w:bCs/>
-          <w:szCs w:val="28"/>
-        </w:rPr>
-        <w:t>14</w:t>
-      </w:r>
-      <w:proofErr w:type="gramStart"/>
-      <w:r>
-        <w:rPr>
-          <w:rFonts w:cstheme="minorHAnsi"/>
-          <w:bCs/>
-          <w:szCs w:val="28"/>
-        </w:rPr>
-        <w:t>.Add</w:t>
-      </w:r>
-      <w:proofErr w:type="gramEnd"/>
-      <w:r>
-        <w:rPr>
-          <w:rFonts w:cstheme="minorHAnsi"/>
-          <w:bCs/>
-          <w:szCs w:val="28"/>
-        </w:rPr>
-        <w:t xml:space="preserve"> Item Component</w:t>
+      <w:r>
+        <w:rPr>
+          <w:rFonts w:cstheme="minorHAnsi"/>
+          <w:bCs/>
+          <w:szCs w:val="28"/>
+        </w:rPr>
+        <w:t>8.Cart Component</w:t>
+      </w:r>
+    </w:p>
+    <w:p>
+      <w:pPr>
+        <w:shd w:val="clear" w:color="auto" w:fill="FFFFFF"/>
+        <w:spacing w:after="150" w:line="240" w:lineRule="auto"/>
+        <w:jc w:val="both"/>
+        <w:rPr>
+          <w:rFonts w:cstheme="minorHAnsi"/>
+          <w:bCs/>
+          <w:szCs w:val="28"/>
+        </w:rPr>
+      </w:pPr>
+      <w:r>
+        <w:rPr>
+          <w:rFonts w:cstheme="minorHAnsi"/>
+          <w:bCs/>
+          <w:szCs w:val="28"/>
+        </w:rPr>
+        <w:t>9.Payment Component</w:t>
+      </w:r>
+    </w:p>
+    <w:p>
+      <w:pPr>
+        <w:shd w:val="clear" w:color="auto" w:fill="FFFFFF"/>
+        <w:spacing w:after="150" w:line="240" w:lineRule="auto"/>
+        <w:jc w:val="both"/>
+        <w:rPr>
+          <w:rFonts w:cstheme="minorHAnsi"/>
+          <w:bCs/>
+          <w:szCs w:val="28"/>
+        </w:rPr>
+      </w:pPr>
+      <w:r>
+        <w:rPr>
+          <w:rFonts w:cstheme="minorHAnsi"/>
+          <w:bCs/>
+          <w:szCs w:val="28"/>
+        </w:rPr>
+        <w:t>10.</w:t>
+      </w:r>
+      <w:r>
+        <w:rPr>
+          <w:rFonts w:cstheme="minorHAnsi"/>
+          <w:bCs/>
+          <w:szCs w:val="28"/>
+        </w:rPr>
+        <w:t>Success Component</w:t>
+      </w:r>
+    </w:p>
+    <w:p>
+      <w:pPr>
+        <w:shd w:val="clear" w:color="auto" w:fill="FFFFFF"/>
+        <w:spacing w:after="150" w:line="240" w:lineRule="auto"/>
+        <w:jc w:val="both"/>
+        <w:rPr>
+          <w:rFonts w:cstheme="minorHAnsi"/>
+          <w:bCs/>
+          <w:szCs w:val="28"/>
+        </w:rPr>
+      </w:pPr>
+      <w:r>
+        <w:rPr>
+          <w:rFonts w:cstheme="minorHAnsi"/>
+          <w:bCs/>
+          <w:szCs w:val="28"/>
+        </w:rPr>
+        <w:t>11.Admin Component</w:t>
+      </w:r>
+    </w:p>
+    <w:p>
+      <w:pPr>
+        <w:shd w:val="clear" w:color="auto" w:fill="FFFFFF"/>
+        <w:spacing w:after="150" w:line="240" w:lineRule="auto"/>
+        <w:jc w:val="both"/>
+        <w:rPr>
+          <w:rFonts w:cstheme="minorHAnsi"/>
+          <w:bCs/>
+          <w:szCs w:val="28"/>
+        </w:rPr>
+      </w:pPr>
+      <w:r>
+        <w:rPr>
+          <w:rFonts w:cstheme="minorHAnsi"/>
+          <w:bCs/>
+          <w:szCs w:val="28"/>
+        </w:rPr>
+        <w:t>12.Change Password Component</w:t>
+      </w:r>
+    </w:p>
+    <w:p>
+      <w:pPr>
+        <w:shd w:val="clear" w:color="auto" w:fill="FFFFFF"/>
+        <w:spacing w:after="150" w:line="240" w:lineRule="auto"/>
+        <w:jc w:val="both"/>
+        <w:rPr>
+          <w:rFonts w:cstheme="minorHAnsi"/>
+          <w:bCs/>
+          <w:szCs w:val="28"/>
+        </w:rPr>
+      </w:pPr>
+      <w:r>
+        <w:rPr>
+          <w:rFonts w:cstheme="minorHAnsi"/>
+          <w:bCs/>
+          <w:szCs w:val="28"/>
+        </w:rPr>
+        <w:t>13.View details Component</w:t>
+      </w:r>
+    </w:p>
+    <w:p>
+      <w:pPr>
+        <w:shd w:val="clear" w:color="auto" w:fill="FFFFFF"/>
+        <w:spacing w:after="150" w:line="240" w:lineRule="auto"/>
+        <w:jc w:val="both"/>
+        <w:rPr>
+          <w:rFonts w:cstheme="minorHAnsi"/>
+          <w:bCs/>
+          <w:szCs w:val="28"/>
+        </w:rPr>
+      </w:pPr>
+      <w:r>
+        <w:rPr>
+          <w:rFonts w:cstheme="minorHAnsi"/>
+          <w:bCs/>
+          <w:szCs w:val="28"/>
+        </w:rPr>
+        <w:t>14.Add Item Component</w:t>
       </w:r>
     </w:p>
     <w:p>
@@ -3222,7 +2467,7 @@
                     <pic:cNvPicPr/>
                   </pic:nvPicPr>
                   <pic:blipFill>
-                    <a:blip r:embed="rId11">
+                    <a:blip r:embed="rId12">
                       <a:extLst>
                         <a:ext uri="{28A0092B-C50C-407E-A947-70E740481C1C}">
                           <a14:useLocalDpi xmlns:a14="http://schemas.microsoft.com/office/drawing/2010/main" val="0"/>
@@ -3293,9 +2538,72 @@
         </w:rPr>
       </w:pPr>
     </w:p>
+    <w:p>
+      <w:pPr>
+        <w:rPr>
+          <w:b w:val="0"/>
+          <w:sz w:val="24"/>
+          <w:szCs w:val="24"/>
+        </w:rPr>
+      </w:pPr>
+      <w:r>
+        <w:rPr>
+          <w:noProof/>
+        </w:rPr>
+        <w:lastRenderedPageBreak/>
+        <w:drawing>
+          <wp:inline distT="0" distB="0" distL="0" distR="0" wp14:anchorId="7DAEFACB" wp14:editId="3CD84C2F">
+            <wp:extent cx="6309360" cy="4460510"/>
+            <wp:effectExtent l="0" t="0" r="0" b="0"/>
+            <wp:docPr id="1" name="Picture 1" descr="D:\Development\Simplilearn\Angular-Project-main\Angular-Project-main\Project\Product storage flow chart.jpg"/>
+            <wp:cNvGraphicFramePr>
+              <a:graphicFrameLocks xmlns:a="http://schemas.openxmlformats.org/drawingml/2006/main" noChangeAspect="1"/>
+            </wp:cNvGraphicFramePr>
+            <a:graphic xmlns:a="http://schemas.openxmlformats.org/drawingml/2006/main">
+              <a:graphicData uri="http://schemas.openxmlformats.org/drawingml/2006/picture">
+                <pic:pic xmlns:pic="http://schemas.openxmlformats.org/drawingml/2006/picture">
+                  <pic:nvPicPr>
+                    <pic:cNvPr id="0" name="Picture 1" descr="D:\Development\Simplilearn\Angular-Project-main\Angular-Project-main\Project\Product storage flow chart.jpg"/>
+                    <pic:cNvPicPr>
+                      <a:picLocks noChangeAspect="1" noChangeArrowheads="1"/>
+                    </pic:cNvPicPr>
+                  </pic:nvPicPr>
+                  <pic:blipFill>
+                    <a:blip r:embed="rId13">
+                      <a:extLst>
+                        <a:ext uri="{28A0092B-C50C-407E-A947-70E740481C1C}">
+                          <a14:useLocalDpi xmlns:a14="http://schemas.microsoft.com/office/drawing/2010/main" val="0"/>
+                        </a:ext>
+                      </a:extLst>
+                    </a:blip>
+                    <a:srcRect/>
+                    <a:stretch>
+                      <a:fillRect/>
+                    </a:stretch>
+                  </pic:blipFill>
+                  <pic:spPr bwMode="auto">
+                    <a:xfrm>
+                      <a:off x="0" y="0"/>
+                      <a:ext cx="6309360" cy="4460510"/>
+                    </a:xfrm>
+                    <a:prstGeom prst="rect">
+                      <a:avLst/>
+                    </a:prstGeom>
+                    <a:noFill/>
+                    <a:ln>
+                      <a:noFill/>
+                    </a:ln>
+                  </pic:spPr>
+                </pic:pic>
+              </a:graphicData>
+            </a:graphic>
+          </wp:inline>
+        </w:drawing>
+      </w:r>
+    </w:p>
     <w:sectPr>
-      <w:headerReference w:type="default" r:id="rId12"/>
-      <w:footerReference w:type="default" r:id="rId13"/>
+      <w:headerReference w:type="default" r:id="rId14"/>
+      <w:footerReference w:type="default" r:id="rId15"/>
       <w:pgSz w:w="12240" w:h="15840"/>
       <w:pgMar w:top="720" w:right="1152" w:bottom="720" w:left="1152" w:header="0" w:footer="288" w:gutter="0"/>
       <w:pgNumType w:start="1"/>
@@ -3307,7 +2615,7 @@
 </file>
 
 <file path=word/endnotes.xml><?xml version="1.0" encoding="utf-8"?>
-<w:endnotes xmlns:wpc="http://schemas.microsoft.com/office/word/2010/wordprocessingCanvas" xmlns:cx="http://schemas.microsoft.com/office/drawing/2014/chartex" xmlns:cx1="http://schemas.microsoft.com/office/drawing/2015/9/8/chartex" xmlns:mc="http://schemas.openxmlformats.org/markup-compatibility/2006" xmlns:o="urn:schemas-microsoft-com:office:office" xmlns:r="http://schemas.openxmlformats.org/officeDocument/2006/relationships" xmlns:m="http://schemas.openxmlformats.org/officeDocument/2006/math" xmlns:v="urn:schemas-microsoft-com:vml" xmlns:wp14="http://schemas.microsoft.com/office/word/2010/wordprocessingDrawing" xmlns:wp="http://schemas.openxmlformats.org/drawingml/2006/wordprocessingDrawing" xmlns:w10="urn:schemas-microsoft-com:office:word" xmlns:w="http://schemas.openxmlformats.org/wordprocessingml/2006/main" xmlns:w14="http://schemas.microsoft.com/office/word/2010/wordml" xmlns:w15="http://schemas.microsoft.com/office/word/2012/wordml" xmlns:w16se="http://schemas.microsoft.com/office/word/2015/wordml/symex" xmlns:wpg="http://schemas.microsoft.com/office/word/2010/wordprocessingGroup" xmlns:wpi="http://schemas.microsoft.com/office/word/2010/wordprocessingInk" xmlns:wne="http://schemas.microsoft.com/office/word/2006/wordml" xmlns:wps="http://schemas.microsoft.com/office/word/2010/wordprocessingShape" mc:Ignorable="w14 w15 w16se wp14">
+<w:endnotes xmlns:wpc="http://schemas.microsoft.com/office/word/2010/wordprocessingCanvas" xmlns:cx="http://schemas.microsoft.com/office/drawing/2014/chartex" xmlns:cx1="http://schemas.microsoft.com/office/drawing/2015/9/8/chartex" xmlns:cx2="http://schemas.microsoft.com/office/drawing/2015/10/21/chartex" xmlns:cx3="http://schemas.microsoft.com/office/drawing/2016/5/9/chartex" xmlns:cx4="http://schemas.microsoft.com/office/drawing/2016/5/10/chartex" xmlns:cx5="http://schemas.microsoft.com/office/drawing/2016/5/11/chartex" xmlns:cx6="http://schemas.microsoft.com/office/drawing/2016/5/12/chartex" xmlns:cx7="http://schemas.microsoft.com/office/drawing/2016/5/13/chartex" xmlns:cx8="http://schemas.microsoft.com/office/drawing/2016/5/14/chartex" xmlns:mc="http://schemas.openxmlformats.org/markup-compatibility/2006" xmlns:aink="http://schemas.microsoft.com/office/drawing/2016/ink" xmlns:am3d="http://schemas.microsoft.com/office/drawing/2017/model3d" xmlns:o="urn:schemas-microsoft-com:office:office" xmlns:oel="http://schemas.microsoft.com/office/2019/extlst" xmlns:r="http://schemas.openxmlformats.org/officeDocument/2006/relationships" xmlns:m="http://schemas.openxmlformats.org/officeDocument/2006/math" xmlns:v="urn:schemas-microsoft-com:vml" xmlns:wp14="http://schemas.microsoft.com/office/word/2010/wordprocessingDrawing" xmlns:wp="http://schemas.openxmlformats.org/drawingml/2006/wordprocessingDrawing" xmlns:w10="urn:schemas-microsoft-com:office:word" xmlns:w="http://schemas.openxmlformats.org/wordprocessingml/2006/main" xmlns:w14="http://schemas.microsoft.com/office/word/2010/wordml" xmlns:w15="http://schemas.microsoft.com/office/word/2012/wordml" xmlns:w16cex="http://schemas.microsoft.com/office/word/2018/wordml/cex" xmlns:w16cid="http://schemas.microsoft.com/office/word/2016/wordml/cid" xmlns:w16="http://schemas.microsoft.com/office/word/2018/wordml" xmlns:w16sdtdh="http://schemas.microsoft.com/office/word/2020/wordml/sdtdatahash" xmlns:w16se="http://schemas.microsoft.com/office/word/2015/wordml/symex" xmlns:wpg="http://schemas.microsoft.com/office/word/2010/wordprocessingGroup" xmlns:wpi="http://schemas.microsoft.com/office/word/2010/wordprocessingInk" xmlns:wne="http://schemas.microsoft.com/office/word/2006/wordml" xmlns:wps="http://schemas.microsoft.com/office/word/2010/wordprocessingShape" mc:Ignorable="w14 w15 w16se w16cid w16 w16cex w16sdtdh wp14">
   <w:endnote w:type="separator" w:id="-1">
     <w:p>
       <w:r>
@@ -3328,7 +2636,7 @@
 </file>
 
 <file path=word/footer1.xml><?xml version="1.0" encoding="utf-8"?>
-<w:ftr xmlns:wpc="http://schemas.microsoft.com/office/word/2010/wordprocessingCanvas" xmlns:cx="http://schemas.microsoft.com/office/drawing/2014/chartex" xmlns:cx1="http://schemas.microsoft.com/office/drawing/2015/9/8/chartex" xmlns:mc="http://schemas.openxmlformats.org/markup-compatibility/2006" xmlns:o="urn:schemas-microsoft-com:office:office" xmlns:r="http://schemas.openxmlformats.org/officeDocument/2006/relationships" xmlns:m="http://schemas.openxmlformats.org/officeDocument/2006/math" xmlns:v="urn:schemas-microsoft-com:vml" xmlns:wp14="http://schemas.microsoft.com/office/word/2010/wordprocessingDrawing" xmlns:wp="http://schemas.openxmlformats.org/drawingml/2006/wordprocessingDrawing" xmlns:w10="urn:schemas-microsoft-com:office:word" xmlns:w="http://schemas.openxmlformats.org/wordprocessingml/2006/main" xmlns:w14="http://schemas.microsoft.com/office/word/2010/wordml" xmlns:w15="http://schemas.microsoft.com/office/word/2012/wordml" xmlns:w16se="http://schemas.microsoft.com/office/word/2015/wordml/symex" xmlns:wpg="http://schemas.microsoft.com/office/word/2010/wordprocessingGroup" xmlns:wpi="http://schemas.microsoft.com/office/word/2010/wordprocessingInk" xmlns:wne="http://schemas.microsoft.com/office/word/2006/wordml" xmlns:wps="http://schemas.microsoft.com/office/word/2010/wordprocessingShape" mc:Ignorable="w14 w15 w16se wp14">
+<w:ftr xmlns:wpc="http://schemas.microsoft.com/office/word/2010/wordprocessingCanvas" xmlns:cx="http://schemas.microsoft.com/office/drawing/2014/chartex" xmlns:cx1="http://schemas.microsoft.com/office/drawing/2015/9/8/chartex" xmlns:cx2="http://schemas.microsoft.com/office/drawing/2015/10/21/chartex" xmlns:cx3="http://schemas.microsoft.com/office/drawing/2016/5/9/chartex" xmlns:cx4="http://schemas.microsoft.com/office/drawing/2016/5/10/chartex" xmlns:cx5="http://schemas.microsoft.com/office/drawing/2016/5/11/chartex" xmlns:cx6="http://schemas.microsoft.com/office/drawing/2016/5/12/chartex" xmlns:cx7="http://schemas.microsoft.com/office/drawing/2016/5/13/chartex" xmlns:cx8="http://schemas.microsoft.com/office/drawing/2016/5/14/chartex" xmlns:mc="http://schemas.openxmlformats.org/markup-compatibility/2006" xmlns:aink="http://schemas.microsoft.com/office/drawing/2016/ink" xmlns:am3d="http://schemas.microsoft.com/office/drawing/2017/model3d" xmlns:o="urn:schemas-microsoft-com:office:office" xmlns:oel="http://schemas.microsoft.com/office/2019/extlst" xmlns:r="http://schemas.openxmlformats.org/officeDocument/2006/relationships" xmlns:m="http://schemas.openxmlformats.org/officeDocument/2006/math" xmlns:v="urn:schemas-microsoft-com:vml" xmlns:wp14="http://schemas.microsoft.com/office/word/2010/wordprocessingDrawing" xmlns:wp="http://schemas.openxmlformats.org/drawingml/2006/wordprocessingDrawing" xmlns:w10="urn:schemas-microsoft-com:office:word" xmlns:w="http://schemas.openxmlformats.org/wordprocessingml/2006/main" xmlns:w14="http://schemas.microsoft.com/office/word/2010/wordml" xmlns:w15="http://schemas.microsoft.com/office/word/2012/wordml" xmlns:w16cex="http://schemas.microsoft.com/office/word/2018/wordml/cex" xmlns:w16cid="http://schemas.microsoft.com/office/word/2016/wordml/cid" xmlns:w16="http://schemas.microsoft.com/office/word/2018/wordml" xmlns:w16sdtdh="http://schemas.microsoft.com/office/word/2020/wordml/sdtdatahash" xmlns:w16se="http://schemas.microsoft.com/office/word/2015/wordml/symex" xmlns:wpg="http://schemas.microsoft.com/office/word/2010/wordprocessingGroup" xmlns:wpi="http://schemas.microsoft.com/office/word/2010/wordprocessingInk" xmlns:wne="http://schemas.microsoft.com/office/word/2006/wordml" xmlns:wps="http://schemas.microsoft.com/office/word/2010/wordprocessingShape" mc:Ignorable="w14 w15 w16se w16cid w16 w16cex w16sdtdh wp14">
   <w:sdt>
     <w:sdtPr>
       <w:id w:val="628748919"/>
@@ -3381,7 +2689,7 @@
 </file>
 
 <file path=word/footnotes.xml><?xml version="1.0" encoding="utf-8"?>
-<w:footnotes xmlns:wpc="http://schemas.microsoft.com/office/word/2010/wordprocessingCanvas" xmlns:cx="http://schemas.microsoft.com/office/drawing/2014/chartex" xmlns:cx1="http://schemas.microsoft.com/office/drawing/2015/9/8/chartex" xmlns:mc="http://schemas.openxmlformats.org/markup-compatibility/2006" xmlns:o="urn:schemas-microsoft-com:office:office" xmlns:r="http://schemas.openxmlformats.org/officeDocument/2006/relationships" xmlns:m="http://schemas.openxmlformats.org/officeDocument/2006/math" xmlns:v="urn:schemas-microsoft-com:vml" xmlns:wp14="http://schemas.microsoft.com/office/word/2010/wordprocessingDrawing" xmlns:wp="http://schemas.openxmlformats.org/drawingml/2006/wordprocessingDrawing" xmlns:w10="urn:schemas-microsoft-com:office:word" xmlns:w="http://schemas.openxmlformats.org/wordprocessingml/2006/main" xmlns:w14="http://schemas.microsoft.com/office/word/2010/wordml" xmlns:w15="http://schemas.microsoft.com/office/word/2012/wordml" xmlns:w16se="http://schemas.microsoft.com/office/word/2015/wordml/symex" xmlns:wpg="http://schemas.microsoft.com/office/word/2010/wordprocessingGroup" xmlns:wpi="http://schemas.microsoft.com/office/word/2010/wordprocessingInk" xmlns:wne="http://schemas.microsoft.com/office/word/2006/wordml" xmlns:wps="http://schemas.microsoft.com/office/word/2010/wordprocessingShape" mc:Ignorable="w14 w15 w16se wp14">
+<w:footnotes xmlns:wpc="http://schemas.microsoft.com/office/word/2010/wordprocessingCanvas" xmlns:cx="http://schemas.microsoft.com/office/drawing/2014/chartex" xmlns:cx1="http://schemas.microsoft.com/office/drawing/2015/9/8/chartex" xmlns:cx2="http://schemas.microsoft.com/office/drawing/2015/10/21/chartex" xmlns:cx3="http://schemas.microsoft.com/office/drawing/2016/5/9/chartex" xmlns:cx4="http://schemas.microsoft.com/office/drawing/2016/5/10/chartex" xmlns:cx5="http://schemas.microsoft.com/office/drawing/2016/5/11/chartex" xmlns:cx6="http://schemas.microsoft.com/office/drawing/2016/5/12/chartex" xmlns:cx7="http://schemas.microsoft.com/office/drawing/2016/5/13/chartex" xmlns:cx8="http://schemas.microsoft.com/office/drawing/2016/5/14/chartex" xmlns:mc="http://schemas.openxmlformats.org/markup-compatibility/2006" xmlns:aink="http://schemas.microsoft.com/office/drawing/2016/ink" xmlns:am3d="http://schemas.microsoft.com/office/drawing/2017/model3d" xmlns:o="urn:schemas-microsoft-com:office:office" xmlns:oel="http://schemas.microsoft.com/office/2019/extlst" xmlns:r="http://schemas.openxmlformats.org/officeDocument/2006/relationships" xmlns:m="http://schemas.openxmlformats.org/officeDocument/2006/math" xmlns:v="urn:schemas-microsoft-com:vml" xmlns:wp14="http://schemas.microsoft.com/office/word/2010/wordprocessingDrawing" xmlns:wp="http://schemas.openxmlformats.org/drawingml/2006/wordprocessingDrawing" xmlns:w10="urn:schemas-microsoft-com:office:word" xmlns:w="http://schemas.openxmlformats.org/wordprocessingml/2006/main" xmlns:w14="http://schemas.microsoft.com/office/word/2010/wordml" xmlns:w15="http://schemas.microsoft.com/office/word/2012/wordml" xmlns:w16cex="http://schemas.microsoft.com/office/word/2018/wordml/cex" xmlns:w16cid="http://schemas.microsoft.com/office/word/2016/wordml/cid" xmlns:w16="http://schemas.microsoft.com/office/word/2018/wordml" xmlns:w16sdtdh="http://schemas.microsoft.com/office/word/2020/wordml/sdtdatahash" xmlns:w16se="http://schemas.microsoft.com/office/word/2015/wordml/symex" xmlns:wpg="http://schemas.microsoft.com/office/word/2010/wordprocessingGroup" xmlns:wpi="http://schemas.microsoft.com/office/word/2010/wordprocessingInk" xmlns:wne="http://schemas.microsoft.com/office/word/2006/wordml" xmlns:wps="http://schemas.microsoft.com/office/word/2010/wordprocessingShape" mc:Ignorable="w14 w15 w16se w16cid w16 w16cex w16sdtdh wp14">
   <w:footnote w:type="separator" w:id="-1">
     <w:p>
       <w:r>
@@ -3402,7 +2710,7 @@
 </file>
 
 <file path=word/header1.xml><?xml version="1.0" encoding="utf-8"?>
-<w:hdr xmlns:wpc="http://schemas.microsoft.com/office/word/2010/wordprocessingCanvas" xmlns:cx="http://schemas.microsoft.com/office/drawing/2014/chartex" xmlns:cx1="http://schemas.microsoft.com/office/drawing/2015/9/8/chartex" xmlns:mc="http://schemas.openxmlformats.org/markup-compatibility/2006" xmlns:o="urn:schemas-microsoft-com:office:office" xmlns:r="http://schemas.openxmlformats.org/officeDocument/2006/relationships" xmlns:m="http://schemas.openxmlformats.org/officeDocument/2006/math" xmlns:v="urn:schemas-microsoft-com:vml" xmlns:wp14="http://schemas.microsoft.com/office/word/2010/wordprocessingDrawing" xmlns:wp="http://schemas.openxmlformats.org/drawingml/2006/wordprocessingDrawing" xmlns:w10="urn:schemas-microsoft-com:office:word" xmlns:w="http://schemas.openxmlformats.org/wordprocessingml/2006/main" xmlns:w14="http://schemas.microsoft.com/office/word/2010/wordml" xmlns:w15="http://schemas.microsoft.com/office/word/2012/wordml" xmlns:w16se="http://schemas.microsoft.com/office/word/2015/wordml/symex" xmlns:wpg="http://schemas.microsoft.com/office/word/2010/wordprocessingGroup" xmlns:wpi="http://schemas.microsoft.com/office/word/2010/wordprocessingInk" xmlns:wne="http://schemas.microsoft.com/office/word/2006/wordml" xmlns:wps="http://schemas.microsoft.com/office/word/2010/wordprocessingShape" mc:Ignorable="w14 w15 w16se wp14">
+<w:hdr xmlns:wpc="http://schemas.microsoft.com/office/word/2010/wordprocessingCanvas" xmlns:cx="http://schemas.microsoft.com/office/drawing/2014/chartex" xmlns:cx1="http://schemas.microsoft.com/office/drawing/2015/9/8/chartex" xmlns:cx2="http://schemas.microsoft.com/office/drawing/2015/10/21/chartex" xmlns:cx3="http://schemas.microsoft.com/office/drawing/2016/5/9/chartex" xmlns:cx4="http://schemas.microsoft.com/office/drawing/2016/5/10/chartex" xmlns:cx5="http://schemas.microsoft.com/office/drawing/2016/5/11/chartex" xmlns:cx6="http://schemas.microsoft.com/office/drawing/2016/5/12/chartex" xmlns:cx7="http://schemas.microsoft.com/office/drawing/2016/5/13/chartex" xmlns:cx8="http://schemas.microsoft.com/office/drawing/2016/5/14/chartex" xmlns:mc="http://schemas.openxmlformats.org/markup-compatibility/2006" xmlns:aink="http://schemas.microsoft.com/office/drawing/2016/ink" xmlns:am3d="http://schemas.microsoft.com/office/drawing/2017/model3d" xmlns:o="urn:schemas-microsoft-com:office:office" xmlns:oel="http://schemas.microsoft.com/office/2019/extlst" xmlns:r="http://schemas.openxmlformats.org/officeDocument/2006/relationships" xmlns:m="http://schemas.openxmlformats.org/officeDocument/2006/math" xmlns:v="urn:schemas-microsoft-com:vml" xmlns:wp14="http://schemas.microsoft.com/office/word/2010/wordprocessingDrawing" xmlns:wp="http://schemas.openxmlformats.org/drawingml/2006/wordprocessingDrawing" xmlns:w10="urn:schemas-microsoft-com:office:word" xmlns:w="http://schemas.openxmlformats.org/wordprocessingml/2006/main" xmlns:w14="http://schemas.microsoft.com/office/word/2010/wordml" xmlns:w15="http://schemas.microsoft.com/office/word/2012/wordml" xmlns:w16cex="http://schemas.microsoft.com/office/word/2018/wordml/cex" xmlns:w16cid="http://schemas.microsoft.com/office/word/2016/wordml/cid" xmlns:w16="http://schemas.microsoft.com/office/word/2018/wordml" xmlns:w16sdtdh="http://schemas.microsoft.com/office/word/2020/wordml/sdtdatahash" xmlns:w16se="http://schemas.microsoft.com/office/word/2015/wordml/symex" xmlns:wpg="http://schemas.microsoft.com/office/word/2010/wordprocessingGroup" xmlns:wpi="http://schemas.microsoft.com/office/word/2010/wordprocessingInk" xmlns:wne="http://schemas.microsoft.com/office/word/2006/wordml" xmlns:wps="http://schemas.microsoft.com/office/word/2010/wordprocessingShape" mc:Ignorable="w14 w15 w16se w16cid w16 w16cex w16sdtdh wp14">
   <w:tbl>
     <w:tblPr>
       <w:tblW w:w="9990" w:type="dxa"/>
@@ -3450,7 +2758,7 @@
 </file>
 
 <file path=word/numbering.xml><?xml version="1.0" encoding="utf-8"?>
-<w:numbering xmlns:wpc="http://schemas.microsoft.com/office/word/2010/wordprocessingCanvas" xmlns:cx="http://schemas.microsoft.com/office/drawing/2014/chartex" xmlns:cx1="http://schemas.microsoft.com/office/drawing/2015/9/8/chartex" xmlns:mc="http://schemas.openxmlformats.org/markup-compatibility/2006" xmlns:o="urn:schemas-microsoft-com:office:office" xmlns:r="http://schemas.openxmlformats.org/officeDocument/2006/relationships" xmlns:m="http://schemas.openxmlformats.org/officeDocument/2006/math" xmlns:v="urn:schemas-microsoft-com:vml" xmlns:wp14="http://schemas.microsoft.com/office/word/2010/wordprocessingDrawing" xmlns:wp="http://schemas.openxmlformats.org/drawingml/2006/wordprocessingDrawing" xmlns:w10="urn:schemas-microsoft-com:office:word" xmlns:w="http://schemas.openxmlformats.org/wordprocessingml/2006/main" xmlns:w14="http://schemas.microsoft.com/office/word/2010/wordml" xmlns:w15="http://schemas.microsoft.com/office/word/2012/wordml" xmlns:w16se="http://schemas.microsoft.com/office/word/2015/wordml/symex" xmlns:wpg="http://schemas.microsoft.com/office/word/2010/wordprocessingGroup" xmlns:wpi="http://schemas.microsoft.com/office/word/2010/wordprocessingInk" xmlns:wne="http://schemas.microsoft.com/office/word/2006/wordml" xmlns:wps="http://schemas.microsoft.com/office/word/2010/wordprocessingShape" mc:Ignorable="w14 w15 w16se wp14">
+<w:numbering xmlns:wpc="http://schemas.microsoft.com/office/word/2010/wordprocessingCanvas" xmlns:cx="http://schemas.microsoft.com/office/drawing/2014/chartex" xmlns:cx1="http://schemas.microsoft.com/office/drawing/2015/9/8/chartex" xmlns:cx2="http://schemas.microsoft.com/office/drawing/2015/10/21/chartex" xmlns:cx3="http://schemas.microsoft.com/office/drawing/2016/5/9/chartex" xmlns:cx4="http://schemas.microsoft.com/office/drawing/2016/5/10/chartex" xmlns:cx5="http://schemas.microsoft.com/office/drawing/2016/5/11/chartex" xmlns:cx6="http://schemas.microsoft.com/office/drawing/2016/5/12/chartex" xmlns:cx7="http://schemas.microsoft.com/office/drawing/2016/5/13/chartex" xmlns:cx8="http://schemas.microsoft.com/office/drawing/2016/5/14/chartex" xmlns:mc="http://schemas.openxmlformats.org/markup-compatibility/2006" xmlns:aink="http://schemas.microsoft.com/office/drawing/2016/ink" xmlns:am3d="http://schemas.microsoft.com/office/drawing/2017/model3d" xmlns:o="urn:schemas-microsoft-com:office:office" xmlns:oel="http://schemas.microsoft.com/office/2019/extlst" xmlns:r="http://schemas.openxmlformats.org/officeDocument/2006/relationships" xmlns:m="http://schemas.openxmlformats.org/officeDocument/2006/math" xmlns:v="urn:schemas-microsoft-com:vml" xmlns:wp14="http://schemas.microsoft.com/office/word/2010/wordprocessingDrawing" xmlns:wp="http://schemas.openxmlformats.org/drawingml/2006/wordprocessingDrawing" xmlns:w10="urn:schemas-microsoft-com:office:word" xmlns:w="http://schemas.openxmlformats.org/wordprocessingml/2006/main" xmlns:w14="http://schemas.microsoft.com/office/word/2010/wordml" xmlns:w15="http://schemas.microsoft.com/office/word/2012/wordml" xmlns:w16cex="http://schemas.microsoft.com/office/word/2018/wordml/cex" xmlns:w16cid="http://schemas.microsoft.com/office/word/2016/wordml/cid" xmlns:w16="http://schemas.microsoft.com/office/word/2018/wordml" xmlns:w16sdtdh="http://schemas.microsoft.com/office/word/2020/wordml/sdtdatahash" xmlns:w16se="http://schemas.microsoft.com/office/word/2015/wordml/symex" xmlns:wpg="http://schemas.microsoft.com/office/word/2010/wordprocessingGroup" xmlns:wpi="http://schemas.microsoft.com/office/word/2010/wordprocessingInk" xmlns:wne="http://schemas.microsoft.com/office/word/2006/wordml" xmlns:wps="http://schemas.microsoft.com/office/word/2010/wordprocessingShape" mc:Ignorable="w14 w15 w16se w16cid w16 w16cex w16sdtdh wp14">
   <w:abstractNum w:abstractNumId="0" w15:restartNumberingAfterBreak="0">
     <w:nsid w:val="287B2026"/>
     <w:multiLevelType w:val="multilevel"/>
@@ -3749,17 +3057,17 @@
       </w:rPr>
     </w:lvl>
   </w:abstractNum>
-  <w:num w:numId="1">
+  <w:num w:numId="1" w16cid:durableId="1086222293">
     <w:abstractNumId w:val="0"/>
   </w:num>
-  <w:num w:numId="2">
+  <w:num w:numId="2" w16cid:durableId="2099330374">
     <w:abstractNumId w:val="1"/>
   </w:num>
 </w:numbering>
 </file>
 
 <file path=word/styles.xml><?xml version="1.0" encoding="utf-8"?>
-<w:styles xmlns:mc="http://schemas.openxmlformats.org/markup-compatibility/2006" xmlns:r="http://schemas.openxmlformats.org/officeDocument/2006/relationships" xmlns:w="http://schemas.openxmlformats.org/wordprocessingml/2006/main" xmlns:w14="http://schemas.microsoft.com/office/word/2010/wordml" xmlns:w15="http://schemas.microsoft.com/office/word/2012/wordml" xmlns:w16se="http://schemas.microsoft.com/office/word/2015/wordml/symex" mc:Ignorable="w14 w15 w16se">
+<w:styles xmlns:mc="http://schemas.openxmlformats.org/markup-compatibility/2006" xmlns:r="http://schemas.openxmlformats.org/officeDocument/2006/relationships" xmlns:w="http://schemas.openxmlformats.org/wordprocessingml/2006/main" xmlns:w14="http://schemas.microsoft.com/office/word/2010/wordml" xmlns:w15="http://schemas.microsoft.com/office/word/2012/wordml" xmlns:w16cex="http://schemas.microsoft.com/office/word/2018/wordml/cex" xmlns:w16cid="http://schemas.microsoft.com/office/word/2016/wordml/cid" xmlns:w16="http://schemas.microsoft.com/office/word/2018/wordml" xmlns:w16sdtdh="http://schemas.microsoft.com/office/word/2020/wordml/sdtdatahash" xmlns:w16se="http://schemas.microsoft.com/office/word/2015/wordml/symex" mc:Ignorable="w14 w15 w16se w16cid w16 w16cex w16sdtdh">
   <w:docDefaults>
     <w:rPrDefault>
       <w:rPr>
@@ -3775,7 +3083,7 @@
       </w:pPr>
     </w:pPrDefault>
   </w:docDefaults>
-  <w:latentStyles w:defLockedState="0" w:defUIPriority="99" w:defSemiHidden="0" w:defUnhideWhenUsed="0" w:defQFormat="0" w:count="371">
+  <w:latentStyles w:defLockedState="0" w:defUIPriority="99" w:defSemiHidden="0" w:defUnhideWhenUsed="0" w:defQFormat="0" w:count="376">
     <w:lsdException w:name="Normal" w:uiPriority="0" w:qFormat="1"/>
     <w:lsdException w:name="heading 1" w:uiPriority="7" w:qFormat="1"/>
     <w:lsdException w:name="heading 2" w:uiPriority="4" w:qFormat="1"/>
@@ -3881,7 +3189,6 @@
     <w:lsdException w:name="HTML Sample" w:semiHidden="1" w:unhideWhenUsed="1"/>
     <w:lsdException w:name="HTML Typewriter" w:semiHidden="1" w:unhideWhenUsed="1"/>
     <w:lsdException w:name="HTML Variable" w:semiHidden="1" w:unhideWhenUsed="1"/>
-    <w:lsdException w:name="Normal Table" w:semiHidden="1" w:unhideWhenUsed="1"/>
     <w:lsdException w:name="annotation subject" w:semiHidden="1" w:unhideWhenUsed="1"/>
     <w:lsdException w:name="No List" w:semiHidden="1" w:unhideWhenUsed="1"/>
     <w:lsdException w:name="Outline List 1" w:semiHidden="1" w:unhideWhenUsed="1"/>
@@ -3924,11 +3231,8 @@
     <w:lsdException w:name="Table Contemporary" w:semiHidden="1" w:unhideWhenUsed="1"/>
     <w:lsdException w:name="Table Elegant" w:semiHidden="1" w:unhideWhenUsed="1"/>
     <w:lsdException w:name="Table Professional" w:semiHidden="1" w:unhideWhenUsed="1"/>
-    <w:lsdException w:name="Table Subtle 1" w:semiHidden="1" w:unhideWhenUsed="1"/>
     <w:lsdException w:name="Table Subtle 2" w:semiHidden="1" w:unhideWhenUsed="1"/>
     <w:lsdException w:name="Table Web 1" w:semiHidden="1" w:unhideWhenUsed="1"/>
-    <w:lsdException w:name="Table Web 2" w:semiHidden="1" w:unhideWhenUsed="1"/>
-    <w:lsdException w:name="Table Web 3" w:semiHidden="1" w:unhideWhenUsed="1"/>
     <w:lsdException w:name="Balloon Text" w:semiHidden="1" w:unhideWhenUsed="1"/>
     <w:lsdException w:name="Table Grid" w:uiPriority="1"/>
     <w:lsdException w:name="Table Theme" w:semiHidden="1" w:unhideWhenUsed="1"/>
@@ -3949,10 +3253,6 @@
     <w:lsdException w:name="Colorful List"/>
     <w:lsdException w:name="Colorful Grid"/>
     <w:lsdException w:name="Light Shading Accent 1"/>
-    <w:lsdException w:name="Light List Accent 1"/>
-    <w:lsdException w:name="Light Grid Accent 1"/>
-    <w:lsdException w:name="Medium Shading 1 Accent 1"/>
-    <w:lsdException w:name="Medium Shading 2 Accent 1"/>
     <w:lsdException w:name="Medium List 1 Accent 1"/>
     <w:lsdException w:name="Revision" w:semiHidden="1"/>
     <w:lsdException w:name="List Paragraph" w:semiHidden="1" w:uiPriority="34" w:unhideWhenUsed="1" w:qFormat="1"/>
@@ -4147,6 +3447,11 @@
     <w:lsdException w:name="List Table 5 Dark Accent 6" w:uiPriority="50"/>
     <w:lsdException w:name="List Table 6 Colorful Accent 6" w:uiPriority="51"/>
     <w:lsdException w:name="List Table 7 Colorful Accent 6" w:uiPriority="52"/>
+    <w:lsdException w:name="Mention" w:semiHidden="1" w:unhideWhenUsed="1"/>
+    <w:lsdException w:name="Smart Hyperlink" w:semiHidden="1" w:unhideWhenUsed="1"/>
+    <w:lsdException w:name="Hashtag" w:semiHidden="1" w:unhideWhenUsed="1"/>
+    <w:lsdException w:name="Unresolved Mention" w:semiHidden="1" w:unhideWhenUsed="1"/>
+    <w:lsdException w:name="Smart Link" w:semiHidden="1" w:unhideWhenUsed="1"/>
   </w:latentStyles>
   <w:style w:type="paragraph" w:default="1" w:styleId="Normal">
     <w:name w:val="Normal"/>
@@ -4489,7 +3794,7 @@
 </file>
 
 <file path=word/glossary/document.xml><?xml version="1.0" encoding="utf-8"?>
-<w:glossaryDocument xmlns:wpc="http://schemas.microsoft.com/office/word/2010/wordprocessingCanvas" xmlns:cx="http://schemas.microsoft.com/office/drawing/2014/chartex" xmlns:cx1="http://schemas.microsoft.com/office/drawing/2015/9/8/chartex" xmlns:mc="http://schemas.openxmlformats.org/markup-compatibility/2006" xmlns:o="urn:schemas-microsoft-com:office:office" xmlns:r="http://schemas.openxmlformats.org/officeDocument/2006/relationships" xmlns:m="http://schemas.openxmlformats.org/officeDocument/2006/math" xmlns:v="urn:schemas-microsoft-com:vml" xmlns:wp14="http://schemas.microsoft.com/office/word/2010/wordprocessingDrawing" xmlns:wp="http://schemas.openxmlformats.org/drawingml/2006/wordprocessingDrawing" xmlns:w10="urn:schemas-microsoft-com:office:word" xmlns:w="http://schemas.openxmlformats.org/wordprocessingml/2006/main" xmlns:w14="http://schemas.microsoft.com/office/word/2010/wordml" xmlns:w15="http://schemas.microsoft.com/office/word/2012/wordml" xmlns:w16se="http://schemas.microsoft.com/office/word/2015/wordml/symex" xmlns:wpg="http://schemas.microsoft.com/office/word/2010/wordprocessingGroup" xmlns:wpi="http://schemas.microsoft.com/office/word/2010/wordprocessingInk" xmlns:wne="http://schemas.microsoft.com/office/word/2006/wordml" xmlns:wps="http://schemas.microsoft.com/office/word/2010/wordprocessingShape" mc:Ignorable="w14 w15 w16se wp14">
+<w:glossaryDocument xmlns:wpc="http://schemas.microsoft.com/office/word/2010/wordprocessingCanvas" xmlns:cx="http://schemas.microsoft.com/office/drawing/2014/chartex" xmlns:cx1="http://schemas.microsoft.com/office/drawing/2015/9/8/chartex" xmlns:cx2="http://schemas.microsoft.com/office/drawing/2015/10/21/chartex" xmlns:cx3="http://schemas.microsoft.com/office/drawing/2016/5/9/chartex" xmlns:cx4="http://schemas.microsoft.com/office/drawing/2016/5/10/chartex" xmlns:cx5="http://schemas.microsoft.com/office/drawing/2016/5/11/chartex" xmlns:cx6="http://schemas.microsoft.com/office/drawing/2016/5/12/chartex" xmlns:cx7="http://schemas.microsoft.com/office/drawing/2016/5/13/chartex" xmlns:cx8="http://schemas.microsoft.com/office/drawing/2016/5/14/chartex" xmlns:mc="http://schemas.openxmlformats.org/markup-compatibility/2006" xmlns:aink="http://schemas.microsoft.com/office/drawing/2016/ink" xmlns:am3d="http://schemas.microsoft.com/office/drawing/2017/model3d" xmlns:o="urn:schemas-microsoft-com:office:office" xmlns:oel="http://schemas.microsoft.com/office/2019/extlst" xmlns:r="http://schemas.openxmlformats.org/officeDocument/2006/relationships" xmlns:m="http://schemas.openxmlformats.org/officeDocument/2006/math" xmlns:v="urn:schemas-microsoft-com:vml" xmlns:wp14="http://schemas.microsoft.com/office/word/2010/wordprocessingDrawing" xmlns:wp="http://schemas.openxmlformats.org/drawingml/2006/wordprocessingDrawing" xmlns:w10="urn:schemas-microsoft-com:office:word" xmlns:w="http://schemas.openxmlformats.org/wordprocessingml/2006/main" xmlns:w14="http://schemas.microsoft.com/office/word/2010/wordml" xmlns:w15="http://schemas.microsoft.com/office/word/2012/wordml" xmlns:w16cex="http://schemas.microsoft.com/office/word/2018/wordml/cex" xmlns:w16cid="http://schemas.microsoft.com/office/word/2016/wordml/cid" xmlns:w16="http://schemas.microsoft.com/office/word/2018/wordml" xmlns:w16sdtdh="http://schemas.microsoft.com/office/word/2020/wordml/sdtdatahash" xmlns:w16se="http://schemas.microsoft.com/office/word/2015/wordml/symex" xmlns:wpg="http://schemas.microsoft.com/office/word/2010/wordprocessingGroup" xmlns:wpi="http://schemas.microsoft.com/office/word/2010/wordprocessingInk" xmlns:wne="http://schemas.microsoft.com/office/word/2006/wordml" xmlns:wps="http://schemas.microsoft.com/office/word/2010/wordprocessingShape" mc:Ignorable="w14 w15 w16se w16cid w16 w16cex w16sdtdh wp14">
   <w:docParts>
     <w:docPart>
       <w:docPartPr>
@@ -4578,7 +3883,7 @@
 </file>
 
 <file path=word/glossary/fontTable.xml><?xml version="1.0" encoding="utf-8"?>
-<w:fonts xmlns:mc="http://schemas.openxmlformats.org/markup-compatibility/2006" xmlns:r="http://schemas.openxmlformats.org/officeDocument/2006/relationships" xmlns:w="http://schemas.openxmlformats.org/wordprocessingml/2006/main" xmlns:w14="http://schemas.microsoft.com/office/word/2010/wordml" xmlns:w15="http://schemas.microsoft.com/office/word/2012/wordml" xmlns:w16se="http://schemas.microsoft.com/office/word/2015/wordml/symex" mc:Ignorable="w14 w15 w16se">
+<w:fonts xmlns:mc="http://schemas.openxmlformats.org/markup-compatibility/2006" xmlns:r="http://schemas.openxmlformats.org/officeDocument/2006/relationships" xmlns:w="http://schemas.openxmlformats.org/wordprocessingml/2006/main" xmlns:w14="http://schemas.microsoft.com/office/word/2010/wordml" xmlns:w15="http://schemas.microsoft.com/office/word/2012/wordml" xmlns:w16cex="http://schemas.microsoft.com/office/word/2018/wordml/cex" xmlns:w16cid="http://schemas.microsoft.com/office/word/2016/wordml/cid" xmlns:w16="http://schemas.microsoft.com/office/word/2018/wordml" xmlns:w16sdtdh="http://schemas.microsoft.com/office/word/2020/wordml/sdtdatahash" xmlns:w16se="http://schemas.microsoft.com/office/word/2015/wordml/symex" mc:Ignorable="w14 w15 w16se w16cid w16 w16cex w16sdtdh">
   <w:font w:name="Symbol">
     <w:panose1 w:val="05050102010706020507"/>
     <w:charset w:val="02"/>
@@ -4591,7 +3896,7 @@
     <w:charset w:val="00"/>
     <w:family w:val="roman"/>
     <w:pitch w:val="variable"/>
-    <w:sig w:usb0="20002A87" w:usb1="80000000" w:usb2="00000008" w:usb3="00000000" w:csb0="000001FF" w:csb1="00000000"/>
+    <w:sig w:usb0="E0002EFF" w:usb1="C000785B" w:usb2="00000009" w:usb3="00000000" w:csb0="000001FF" w:csb1="00000000"/>
   </w:font>
   <w:font w:name="Courier New">
     <w:panose1 w:val="02070309020205020404"/>
@@ -4612,7 +3917,7 @@
     <w:charset w:val="00"/>
     <w:family w:val="swiss"/>
     <w:pitch w:val="variable"/>
-    <w:sig w:usb0="A0002AEF" w:usb1="4000207B" w:usb2="00000000" w:usb3="00000000" w:csb0="000001FF" w:csb1="00000000"/>
+    <w:sig w:usb0="E4002EFF" w:usb1="C000247B" w:usb2="00000009" w:usb3="00000000" w:csb0="000001FF" w:csb1="00000000"/>
   </w:font>
   <w:font w:name="MS Mincho">
     <w:altName w:val="ＭＳ 明朝"/>
@@ -4620,14 +3925,14 @@
     <w:charset w:val="80"/>
     <w:family w:val="modern"/>
     <w:pitch w:val="fixed"/>
-    <w:sig w:usb0="A00002BF" w:usb1="68C7FCFB" w:usb2="00000010" w:usb3="00000000" w:csb0="0002009F" w:csb1="00000000"/>
+    <w:sig w:usb0="E00002FF" w:usb1="6AC7FDFB" w:usb2="08000012" w:usb3="00000000" w:csb0="0002009F" w:csb1="00000000"/>
   </w:font>
   <w:font w:name="Arial">
     <w:panose1 w:val="020B0604020202020204"/>
     <w:charset w:val="00"/>
     <w:family w:val="swiss"/>
     <w:pitch w:val="variable"/>
-    <w:sig w:usb0="E0002AFF" w:usb1="C0007843" w:usb2="00000009" w:usb3="00000000" w:csb0="000001FF" w:csb1="00000000"/>
+    <w:sig w:usb0="E0002EFF" w:usb1="C000785B" w:usb2="00000009" w:usb3="00000000" w:csb0="000001FF" w:csb1="00000000"/>
   </w:font>
   <w:font w:name="MS Gothic">
     <w:altName w:val="ＭＳ ゴシック"/>
@@ -4656,13 +3961,13 @@
     <w:charset w:val="00"/>
     <w:family w:val="swiss"/>
     <w:pitch w:val="variable"/>
-    <w:sig w:usb0="A0002AEF" w:usb1="4000207B" w:usb2="00000000" w:usb3="00000000" w:csb0="000001FF" w:csb1="00000000"/>
+    <w:sig w:usb0="E4002EFF" w:usb1="C000247B" w:usb2="00000009" w:usb3="00000000" w:csb0="000001FF" w:csb1="00000000"/>
   </w:font>
 </w:fonts>
 </file>
 
 <file path=word/glossary/settings.xml><?xml version="1.0" encoding="utf-8"?>
-<w:settings xmlns:mc="http://schemas.openxmlformats.org/markup-compatibility/2006" xmlns:o="urn:schemas-microsoft-com:office:office" xmlns:r="http://schemas.openxmlformats.org/officeDocument/2006/relationships" xmlns:m="http://schemas.openxmlformats.org/officeDocument/2006/math" xmlns:v="urn:schemas-microsoft-com:vml" xmlns:w10="urn:schemas-microsoft-com:office:word" xmlns:w="http://schemas.openxmlformats.org/wordprocessingml/2006/main" xmlns:w14="http://schemas.microsoft.com/office/word/2010/wordml" xmlns:w15="http://schemas.microsoft.com/office/word/2012/wordml" xmlns:w16se="http://schemas.microsoft.com/office/word/2015/wordml/symex" xmlns:sl="http://schemas.openxmlformats.org/schemaLibrary/2006/main" mc:Ignorable="w14 w15 w16se">
+<w:settings xmlns:mc="http://schemas.openxmlformats.org/markup-compatibility/2006" xmlns:o="urn:schemas-microsoft-com:office:office" xmlns:r="http://schemas.openxmlformats.org/officeDocument/2006/relationships" xmlns:m="http://schemas.openxmlformats.org/officeDocument/2006/math" xmlns:v="urn:schemas-microsoft-com:vml" xmlns:w10="urn:schemas-microsoft-com:office:word" xmlns:w="http://schemas.openxmlformats.org/wordprocessingml/2006/main" xmlns:w14="http://schemas.microsoft.com/office/word/2010/wordml" xmlns:w15="http://schemas.microsoft.com/office/word/2012/wordml" xmlns:w16cex="http://schemas.microsoft.com/office/word/2018/wordml/cex" xmlns:w16cid="http://schemas.microsoft.com/office/word/2016/wordml/cid" xmlns:w16="http://schemas.microsoft.com/office/word/2018/wordml" xmlns:w16sdtdh="http://schemas.microsoft.com/office/word/2020/wordml/sdtdatahash" xmlns:w16se="http://schemas.microsoft.com/office/word/2015/wordml/symex" xmlns:sl="http://schemas.openxmlformats.org/schemaLibrary/2006/main" mc:Ignorable="w14 w15 w16se w16cid w16 w16cex w16sdtdh">
   <w:view w:val="normal"/>
   <w:defaultTabStop w:val="720"/>
   <w:characterSpacingControl w:val="doNotCompress"/>
@@ -4673,12 +3978,14 @@
     <w:compatSetting w:name="enableOpenTypeFeatures" w:uri="http://schemas.microsoft.com/office/word" w:val="1"/>
     <w:compatSetting w:name="doNotFlipMirrorIndents" w:uri="http://schemas.microsoft.com/office/word" w:val="1"/>
     <w:compatSetting w:name="differentiateMultirowTableHeaders" w:uri="http://schemas.microsoft.com/office/word" w:val="1"/>
+    <w:compatSetting w:name="useWord2013TrackBottomHyphenation" w:uri="http://schemas.microsoft.com/office/word" w:val="1"/>
   </w:compat>
   <w:rsids>
     <w:rsidRoot w:val="0055158A"/>
     <w:rsid w:val="004854C7"/>
     <w:rsid w:val="0055158A"/>
     <w:rsid w:val="005D6818"/>
+    <w:rsid w:val="00762938"/>
     <w:rsid w:val="00897362"/>
     <w:rsid w:val="00C8327B"/>
   </w:rsids>
@@ -4698,13 +4005,13 @@
   <w:themeFontLang w:val="en-US"/>
   <w:clrSchemeMapping w:bg1="light1" w:t1="dark1" w:bg2="light2" w:t2="dark2" w:accent1="accent1" w:accent2="accent2" w:accent3="accent3" w:accent4="accent4" w:accent5="accent5" w:accent6="accent6" w:hyperlink="hyperlink" w:followedHyperlink="followedHyperlink"/>
   <w:decimalSymbol w:val="."/>
-  <w:listSeparator w:val=";"/>
+  <w:listSeparator w:val=","/>
   <w15:chartTrackingRefBased/>
 </w:settings>
 </file>
 
 <file path=word/glossary/styles.xml><?xml version="1.0" encoding="utf-8"?>
-<w:styles xmlns:mc="http://schemas.openxmlformats.org/markup-compatibility/2006" xmlns:r="http://schemas.openxmlformats.org/officeDocument/2006/relationships" xmlns:w="http://schemas.openxmlformats.org/wordprocessingml/2006/main" xmlns:w14="http://schemas.microsoft.com/office/word/2010/wordml" xmlns:w15="http://schemas.microsoft.com/office/word/2012/wordml" xmlns:w16se="http://schemas.microsoft.com/office/word/2015/wordml/symex" mc:Ignorable="w14 w15 w16se">
+<w:styles xmlns:mc="http://schemas.openxmlformats.org/markup-compatibility/2006" xmlns:r="http://schemas.openxmlformats.org/officeDocument/2006/relationships" xmlns:w="http://schemas.openxmlformats.org/wordprocessingml/2006/main" xmlns:w14="http://schemas.microsoft.com/office/word/2010/wordml" xmlns:w15="http://schemas.microsoft.com/office/word/2012/wordml" xmlns:w16cex="http://schemas.microsoft.com/office/word/2018/wordml/cex" xmlns:w16cid="http://schemas.microsoft.com/office/word/2016/wordml/cid" xmlns:w16="http://schemas.microsoft.com/office/word/2018/wordml" xmlns:w16sdtdh="http://schemas.microsoft.com/office/word/2020/wordml/sdtdatahash" xmlns:w16se="http://schemas.microsoft.com/office/word/2015/wordml/symex" mc:Ignorable="w14 w15 w16se w16cid w16 w16cex w16sdtdh">
   <w:docDefaults>
     <w:rPrDefault>
       <w:rPr>
@@ -4720,7 +4027,7 @@
       </w:pPr>
     </w:pPrDefault>
   </w:docDefaults>
-  <w:latentStyles w:defLockedState="0" w:defUIPriority="99" w:defSemiHidden="0" w:defUnhideWhenUsed="0" w:defQFormat="0" w:count="371">
+  <w:latentStyles w:defLockedState="0" w:defUIPriority="99" w:defSemiHidden="0" w:defUnhideWhenUsed="0" w:defQFormat="0" w:count="376">
     <w:lsdException w:name="Normal" w:uiPriority="0" w:qFormat="1"/>
     <w:lsdException w:name="heading 1" w:uiPriority="9" w:qFormat="1"/>
     <w:lsdException w:name="heading 2" w:semiHidden="1" w:uiPriority="9" w:unhideWhenUsed="1" w:qFormat="1"/>
@@ -4826,7 +4133,6 @@
     <w:lsdException w:name="HTML Sample" w:semiHidden="1" w:unhideWhenUsed="1"/>
     <w:lsdException w:name="HTML Typewriter" w:semiHidden="1" w:unhideWhenUsed="1"/>
     <w:lsdException w:name="HTML Variable" w:semiHidden="1" w:unhideWhenUsed="1"/>
-    <w:lsdException w:name="Normal Table" w:semiHidden="1" w:unhideWhenUsed="1"/>
     <w:lsdException w:name="annotation subject" w:semiHidden="1" w:unhideWhenUsed="1"/>
     <w:lsdException w:name="No List" w:semiHidden="1" w:unhideWhenUsed="1"/>
     <w:lsdException w:name="Outline List 1" w:semiHidden="1" w:unhideWhenUsed="1"/>
@@ -4869,11 +4175,8 @@
     <w:lsdException w:name="Table Contemporary" w:semiHidden="1" w:unhideWhenUsed="1"/>
     <w:lsdException w:name="Table Elegant" w:semiHidden="1" w:unhideWhenUsed="1"/>
     <w:lsdException w:name="Table Professional" w:semiHidden="1" w:unhideWhenUsed="1"/>
-    <w:lsdException w:name="Table Subtle 1" w:semiHidden="1" w:unhideWhenUsed="1"/>
     <w:lsdException w:name="Table Subtle 2" w:semiHidden="1" w:unhideWhenUsed="1"/>
     <w:lsdException w:name="Table Web 1" w:semiHidden="1" w:unhideWhenUsed="1"/>
-    <w:lsdException w:name="Table Web 2" w:semiHidden="1" w:unhideWhenUsed="1"/>
-    <w:lsdException w:name="Table Web 3" w:semiHidden="1" w:unhideWhenUsed="1"/>
     <w:lsdException w:name="Balloon Text" w:semiHidden="1" w:unhideWhenUsed="1"/>
     <w:lsdException w:name="Table Grid" w:uiPriority="39"/>
     <w:lsdException w:name="Table Theme" w:semiHidden="1" w:unhideWhenUsed="1"/>
@@ -5092,6 +4395,11 @@
     <w:lsdException w:name="List Table 5 Dark Accent 6" w:uiPriority="50"/>
     <w:lsdException w:name="List Table 6 Colorful Accent 6" w:uiPriority="51"/>
     <w:lsdException w:name="List Table 7 Colorful Accent 6" w:uiPriority="52"/>
+    <w:lsdException w:name="Mention" w:semiHidden="1" w:unhideWhenUsed="1"/>
+    <w:lsdException w:name="Smart Hyperlink" w:semiHidden="1" w:unhideWhenUsed="1"/>
+    <w:lsdException w:name="Hashtag" w:semiHidden="1" w:unhideWhenUsed="1"/>
+    <w:lsdException w:name="Unresolved Mention" w:semiHidden="1" w:unhideWhenUsed="1"/>
+    <w:lsdException w:name="Smart Link" w:semiHidden="1" w:unhideWhenUsed="1"/>
   </w:latentStyles>
   <w:style w:type="paragraph" w:default="1" w:styleId="Normal">
     <w:name w:val="Normal"/>
@@ -5156,36 +4464,14 @@
   <w:style w:type="paragraph" w:customStyle="1" w:styleId="BDDB599B1622464EAAC85F595ECE1056">
     <w:name w:val="BDDB599B1622464EAAC85F595ECE1056"/>
   </w:style>
-  <w:style w:type="paragraph" w:customStyle="1" w:styleId="39FB44909F3640899FB373811B04C144">
-    <w:name w:val="39FB44909F3640899FB373811B04C144"/>
-  </w:style>
   <w:style w:type="paragraph" w:customStyle="1" w:styleId="BAE7B0C5E2BA4217889338A79E13709A">
     <w:name w:val="BAE7B0C5E2BA4217889338A79E13709A"/>
-  </w:style>
-  <w:style w:type="paragraph" w:customStyle="1" w:styleId="6000CF74E35D4C5E87B237855842FB25">
-    <w:name w:val="6000CF74E35D4C5E87B237855842FB25"/>
-  </w:style>
-  <w:style w:type="paragraph" w:customStyle="1" w:styleId="833A3548FCF54210B1C9E8D128709EE4">
-    <w:name w:val="833A3548FCF54210B1C9E8D128709EE4"/>
-  </w:style>
-  <w:style w:type="paragraph" w:customStyle="1" w:styleId="20C4B23DF6AA47758CA37ECEDC41BACD">
-    <w:name w:val="20C4B23DF6AA47758CA37ECEDC41BACD"/>
-  </w:style>
-  <w:style w:type="paragraph" w:customStyle="1" w:styleId="2CA8B28EB1774971BDA138D6C25EE535">
-    <w:name w:val="2CA8B28EB1774971BDA138D6C25EE535"/>
-  </w:style>
-  <w:style w:type="paragraph" w:customStyle="1" w:styleId="A4A9F7F3BE5E44D1A6E52332D9BB46C2">
-    <w:name w:val="A4A9F7F3BE5E44D1A6E52332D9BB46C2"/>
-  </w:style>
-  <w:style w:type="paragraph" w:customStyle="1" w:styleId="9C5A6B9A06B14A1EBF7C1A91323585F7">
-    <w:name w:val="9C5A6B9A06B14A1EBF7C1A91323585F7"/>
-    <w:rsid w:val="0055158A"/>
   </w:style>
 </w:styles>
 </file>
 
 <file path=word/glossary/webSettings.xml><?xml version="1.0" encoding="utf-8"?>
-<w:webSettings xmlns:mc="http://schemas.openxmlformats.org/markup-compatibility/2006" xmlns:r="http://schemas.openxmlformats.org/officeDocument/2006/relationships" xmlns:w="http://schemas.openxmlformats.org/wordprocessingml/2006/main" xmlns:w14="http://schemas.microsoft.com/office/word/2010/wordml" xmlns:w15="http://schemas.microsoft.com/office/word/2012/wordml" xmlns:w16se="http://schemas.microsoft.com/office/word/2015/wordml/symex" mc:Ignorable="w14 w15 w16se">
+<w:webSettings xmlns:mc="http://schemas.openxmlformats.org/markup-compatibility/2006" xmlns:r="http://schemas.openxmlformats.org/officeDocument/2006/relationships" xmlns:w="http://schemas.openxmlformats.org/wordprocessingml/2006/main" xmlns:w14="http://schemas.microsoft.com/office/word/2010/wordml" xmlns:w15="http://schemas.microsoft.com/office/word/2012/wordml" xmlns:w16cex="http://schemas.microsoft.com/office/word/2018/wordml/cex" xmlns:w16cid="http://schemas.microsoft.com/office/word/2016/wordml/cid" xmlns:w16="http://schemas.microsoft.com/office/word/2018/wordml" xmlns:w16sdtdh="http://schemas.microsoft.com/office/word/2020/wordml/sdtdatahash" xmlns:w16se="http://schemas.microsoft.com/office/word/2015/wordml/symex" mc:Ignorable="w14 w15 w16se w16cid w16 w16cex w16sdtdh">
   <w:optimizeForBrowser/>
   <w:allowPNG/>
 </w:webSettings>

</xml_diff>